<commit_message>
New translations module 1 - welcome session.docx (Papiamento)
</commit_message>
<xml_diff>
--- a/translations/plh_facilitator_cw/pap/pap_Module 1 - Welcome Session.docx
+++ b/translations/plh_facilitator_cw/pap/pap_Module 1 - Welcome Session.docx
@@ -10,7 +10,7 @@
       <w:bookmarkStart w:colFirst="0" w:colLast="0" w:name="_1t3h5sf" w:id="0"/>
       <w:bookmarkEnd w:id="0"/>
       <w:r>
-        <w:t xml:space="preserve">1.1 | WELCOME (15 MIN) </w:t>
+        <w:t xml:space="preserve">1.1 | BON BINI (15 MIN) </w:t>
       </w:r>
     </w:p>
     <w:p>
@@ -19,7 +19,7 @@
       </w:pPr>
       <w:r>
         <w:br w:type="textWrapping"/>
-        <w:t xml:space="preserve">Welcome each parent warmly and enthusiastically when they arrive at the session. </w:t>
+        <w:t xml:space="preserve">Risibí kada mayor ku kariño i entusiasmo ora nan yega na e seshon. </w:t>
       </w:r>
     </w:p>
     <w:p>
@@ -27,7 +27,7 @@
         <w:spacing w:line="360" w:lineRule="auto"/>
       </w:pPr>
       <w:r>
-        <w:t xml:space="preserve">Ask parents if they have thought of a goal that was mentioned during the one-on-one individual phone call/text before the in-person group sessions began.</w:t>
+        <w:t xml:space="preserve">Puntra mayornan si nan a pensa riba un meta ku a wòrdu menshoná durante e yamada/mensahe individual unu-pa-unu promé ku e seshonnan di grupo den persona a kuminsá.</w:t>
         <w:br w:type="textWrapping"/>
       </w:r>
     </w:p>
@@ -39,7 +39,7 @@
       <w:bookmarkStart w:colFirst="0" w:colLast="0" w:name="_s7pkvrdav4ml" w:id="1"/>
       <w:bookmarkEnd w:id="1"/>
       <w:r>
-        <w:t xml:space="preserve">NAME TAGS</w:t>
+        <w:t xml:space="preserve">ETIQUETA DI NÒMBER</w:t>
       </w:r>
     </w:p>
     <w:p>
@@ -47,7 +47,7 @@
         <w:spacing w:line="360" w:lineRule="auto"/>
       </w:pPr>
       <w:r>
-        <w:t xml:space="preserve">Provide each parent with a name tag so that everyone learns the names of others in the group. It is also important that you model the principle of using names so that parents do this with their own children.</w:t>
+        <w:t xml:space="preserve">Duna kada mayor un name tag pa asina tur hende siña e nòmbernan di otronan den e grupo. Tambe ta importante pa bo modelá e prinsipio di uso di nòmber pa asina mayornan hasi esaki ku nan mes yunan.</w:t>
       </w:r>
     </w:p>
     <w:p>
@@ -58,7 +58,7 @@
       <w:bookmarkStart w:colFirst="0" w:colLast="0" w:name="_2s8eyo1" w:id="2"/>
       <w:bookmarkEnd w:id="2"/>
       <w:r>
-        <w:t xml:space="preserve">TAKING A PAUSE</w:t>
+        <w:t xml:space="preserve">TUMANDO UN PAUSA</w:t>
       </w:r>
     </w:p>
     <w:p>
@@ -66,16 +66,16 @@
         <w:spacing w:line="360" w:lineRule="auto"/>
       </w:pPr>
       <w:r>
-        <w:t xml:space="preserve">At the beginning of this session, you should practise </w:t>
+        <w:t xml:space="preserve">Na kuminsamentu di e seshon aki, bo mester praktiká </w:t>
       </w:r>
       <w:r>
         <w:rPr>
           <w:b w:val="1"/>
         </w:rPr>
-        <w:t xml:space="preserve">Taking a Pause</w:t>
-      </w:r>
-      <w:r>
-        <w:t xml:space="preserve"> with the parents. You can make it brief (about a minute):</w:t>
+        <w:t xml:space="preserve">Tumando un Pausa</w:t>
+      </w:r>
+      <w:r>
+        <w:t xml:space="preserve"> ku e mayornan. Bo por hasié kòrtiku (mas o ménos un minüt):</w:t>
       </w:r>
     </w:p>
     <w:p>
@@ -91,7 +91,7 @@
         </w:rPr>
       </w:pPr>
       <w:r>
-        <w:t xml:space="preserve">Close eyes</w:t>
+        <w:t xml:space="preserve">Sera wowo</w:t>
       </w:r>
     </w:p>
     <w:p>
@@ -107,7 +107,7 @@
         </w:rPr>
       </w:pPr>
       <w:r>
-        <w:t xml:space="preserve">Focus on thoughts, feelings, and body sensations (15 seconds)</w:t>
+        <w:t xml:space="preserve">Enfoká riba pensamentunan, sintimentunan i sensashonnan di kurpa (15 sekònde)</w:t>
       </w:r>
     </w:p>
     <w:p>
@@ -123,7 +123,7 @@
         </w:rPr>
       </w:pPr>
       <w:r>
-        <w:t xml:space="preserve">Focus on breath (30 seconds)</w:t>
+        <w:t xml:space="preserve">Enfoká riba rosea (30 sekònde)</w:t>
       </w:r>
     </w:p>
     <w:p>
@@ -139,7 +139,7 @@
         </w:rPr>
       </w:pPr>
       <w:r>
-        <w:t xml:space="preserve">Expand focus to the entire body and sounds (15 seconds)</w:t>
+        <w:t xml:space="preserve">Ekspandé enfoke na henter e kurpa i zonidonan (15 sekònde)</w:t>
       </w:r>
     </w:p>
     <w:p>
@@ -155,7 +155,7 @@
         </w:rPr>
       </w:pPr>
       <w:r>
-        <w:t xml:space="preserve">Open eyes</w:t>
+        <w:t xml:space="preserve">Habri wowo</w:t>
       </w:r>
     </w:p>
     <w:p>
@@ -163,7 +163,7 @@
         <w:spacing w:line="360" w:lineRule="auto"/>
       </w:pPr>
       <w:r>
-        <w:t xml:space="preserve">This will help them to become more comfortable with the activity and to be able to do it by themselves.</w:t>
+        <w:t xml:space="preserve">Esaki lo yuda nan bira mas kómodo ku e aktividat i pa por hasié nan so.</w:t>
         <w:br w:type="textWrapping"/>
       </w:r>
     </w:p>
@@ -175,7 +175,7 @@
       <w:bookmarkStart w:colFirst="0" w:colLast="0" w:name="_17dp8vu" w:id="3"/>
       <w:bookmarkEnd w:id="3"/>
       <w:r>
-        <w:t xml:space="preserve">PHYSICAL EXERCISES</w:t>
+        <w:t xml:space="preserve">EHERSISIONAN FÍSIKO</w:t>
       </w:r>
     </w:p>
     <w:p>
@@ -183,7 +183,7 @@
         <w:spacing w:line="360" w:lineRule="auto"/>
       </w:pPr>
       <w:r>
-        <w:t xml:space="preserve">Instruct parents in a series of movements moving through the body from head to toe. </w:t>
+        <w:t xml:space="preserve">Instruí mayornan den un seri di moveshonnan ku ta move dor di e kurpa di kabes te pia. </w:t>
       </w:r>
     </w:p>
     <w:p>
@@ -191,7 +191,7 @@
         <w:spacing w:line="360" w:lineRule="auto"/>
       </w:pPr>
       <w:r>
-        <w:t xml:space="preserve">When teaching the physical exercises with parents for the first time, you need to be patient and explain each movement clearly. </w:t>
+        <w:t xml:space="preserve">Ora di siña e ehersisionan físiko ku mayornan pa promé bia, bo mester tin pasenshi i splika kada moveshon bon kla. </w:t>
       </w:r>
     </w:p>
     <w:p>
@@ -204,7 +204,7 @@
         <w:pStyle w:val="P68B1DB1-Normal1"/>
       </w:pPr>
       <w:r>
-        <w:t xml:space="preserve">It is okay to pause and gently correct postures and movements if necessary. </w:t>
+        <w:t xml:space="preserve">Ta bon pa para ketu i drecha postura i moveshonnan suavemente si ta nesesario. </w:t>
       </w:r>
     </w:p>
     <w:p>
@@ -212,7 +212,7 @@
         <w:spacing w:line="360" w:lineRule="auto"/>
       </w:pPr>
       <w:r>
-        <w:t xml:space="preserve">Many of the parents are not used to moving their bodies and may need encouragement and more guidance than you expect. </w:t>
+        <w:t xml:space="preserve">Hopi di e mayornan no ta kustumbrá di move nan kurpa i por mester di enkurashamentu i mas guia ku bo ta spera. </w:t>
       </w:r>
     </w:p>
     <w:p>
@@ -220,7 +220,7 @@
         <w:spacing w:line="360" w:lineRule="auto"/>
       </w:pPr>
       <w:r>
-        <w:t xml:space="preserve">If someone needs to sit down, you should encourage her to participate as best as she can from a sitting position. </w:t>
+        <w:t xml:space="preserve">Si un hende mester sinta, bo mester enkurashá e pa partisipá mas mihó posibel for di un posishon sinta. </w:t>
       </w:r>
     </w:p>
     <w:p>
@@ -228,24 +228,24 @@
         <w:spacing w:line="360" w:lineRule="auto"/>
       </w:pPr>
       <w:r>
-        <w:t xml:space="preserve">It is also very important to make sure the </w:t>
+        <w:t xml:space="preserve">Tambe ta hopi importante pa hasi sigur ku e moveshonnan </w:t>
       </w:r>
       <w:r>
         <w:rPr>
           <w:b w:val="1"/>
           <w:i w:val="1"/>
         </w:rPr>
-        <w:t xml:space="preserve">movements are smooth</w:t>
-      </w:r>
-      <w:r>
-        <w:t xml:space="preserve"> and the </w:t>
+        <w:t xml:space="preserve">ta suave</w:t>
+      </w:r>
+      <w:r>
+        <w:t xml:space="preserve"> i e </w:t>
       </w:r>
       <w:r>
         <w:rPr>
           <w:b w:val="1"/>
           <w:i w:val="1"/>
         </w:rPr>
-        <w:t xml:space="preserve">breath is relaxed</w:t>
+        <w:t xml:space="preserve">rosea ta relahá</w:t>
       </w:r>
       <w:r>
         <w:t xml:space="preserve">. </w:t>
@@ -256,7 +256,7 @@
         <w:spacing w:line="360" w:lineRule="auto"/>
       </w:pPr>
       <w:r>
-        <w:t xml:space="preserve">It is also important that the participants’ bodies are relaxed – especially arms, legs, neck, shoulders, and face.</w:t>
+        <w:t xml:space="preserve">Tambe ta importante pa e kurpa di e partisipantenan ta relahá – spesialmente brasa, pianan, nek, skouder i kara.</w:t>
       </w:r>
     </w:p>
     <w:p>
@@ -264,7 +264,7 @@
         <w:spacing w:line="360" w:lineRule="auto"/>
       </w:pPr>
       <w:r>
-        <w:t xml:space="preserve">As you lead exercises each session, the parents will gradually become more comfortable with the movements</w:t>
+        <w:t xml:space="preserve">Segun bo ta hiba ehersisionan kada seshon, e mayornan gradualmente lo bira mas kómodo ku e moveshonnan</w:t>
       </w:r>
     </w:p>
     <w:p>
@@ -277,7 +277,7 @@
         <w:pStyle w:val="P68B1DB1-Normal1"/>
       </w:pPr>
       <w:r>
-        <w:t xml:space="preserve">Encourage parents to do the physical exercises at home on an ongoing basis. </w:t>
+        <w:t xml:space="preserve">Enkurashá mayornan pa hasi e ehersisionan físiko na kas riba un base kontinuo. </w:t>
       </w:r>
     </w:p>
     <w:p>
@@ -352,7 +352,7 @@
               <w:pStyle w:val="P68B1DB1-Normal2"/>
             </w:pPr>
             <w:r>
-              <w:t xml:space="preserve">Stretching our bodies </w:t>
+              <w:t xml:space="preserve">Strech nos kurpa </w:t>
             </w:r>
           </w:p>
         </w:tc>
@@ -453,7 +453,7 @@
               <w:jc w:val="center"/>
             </w:pPr>
             <w:r>
-              <w:t xml:space="preserve">Stretch arms straight up as if you want to touch the sky (4 deep breaths)</w:t>
+              <w:t xml:space="preserve">Strecha brasanan drechi ariba komo si fuera bo ke mishi ku shelu (4 hala rosea profundo)</w:t>
             </w:r>
           </w:p>
         </w:tc>
@@ -479,7 +479,7 @@
               <w:jc w:val="center"/>
             </w:pPr>
             <w:r>
-              <w:t xml:space="preserve">Stretch up into your left and right sides </w:t>
+              <w:t xml:space="preserve">Strech den bo banda robes i drechi </w:t>
             </w:r>
           </w:p>
           <w:p>
@@ -488,7 +488,7 @@
               <w:jc w:val="center"/>
             </w:pPr>
             <w:r>
-              <w:t xml:space="preserve">(4 deep breaths) </w:t>
+              <w:t xml:space="preserve">(4 rosea profundo) </w:t>
             </w:r>
           </w:p>
         </w:tc>
@@ -514,7 +514,7 @@
               <w:jc w:val="center"/>
             </w:pPr>
             <w:r>
-              <w:t xml:space="preserve">Stretch to the front </w:t>
+              <w:t xml:space="preserve">Strecha bai dilanti </w:t>
             </w:r>
           </w:p>
           <w:p>
@@ -523,7 +523,7 @@
               <w:jc w:val="center"/>
             </w:pPr>
             <w:r>
-              <w:t xml:space="preserve">(4 deep breaths) </w:t>
+              <w:t xml:space="preserve">(4 rosea profundo) </w:t>
             </w:r>
           </w:p>
         </w:tc>
@@ -548,7 +548,7 @@
               <w:jc w:val="center"/>
             </w:pPr>
             <w:r>
-              <w:t xml:space="preserve">Stretch to the back </w:t>
+              <w:t xml:space="preserve">Strech te patras </w:t>
             </w:r>
           </w:p>
           <w:p>
@@ -557,7 +557,7 @@
               <w:jc w:val="center"/>
             </w:pPr>
             <w:r>
-              <w:t xml:space="preserve">(4 deep breaths) </w:t>
+              <w:t xml:space="preserve">(4 rosea profundo) </w:t>
             </w:r>
           </w:p>
         </w:tc>
@@ -657,7 +657,7 @@
               <w:pStyle w:val="P68B1DB1-Normal2"/>
             </w:pPr>
             <w:r>
-              <w:t>Head</w:t>
+              <w:t>Kabes</w:t>
             </w:r>
           </w:p>
         </w:tc>
@@ -752,7 +752,7 @@
               <w:jc w:val="center"/>
             </w:pPr>
             <w:r>
-              <w:t xml:space="preserve">Stretch your right arm up and put your head on your right shoulder, then put your hand on your ear. (4 deep breaths) Stretch left arm up and put your hand on your ear. </w:t>
+              <w:t xml:space="preserve">Strèk bo brasa drechi ariba i pone bo kabes riba bo skouder drechi, despues pone bo man riba bo orea. (4 rosea profundo) Strech brasa robes ariba i pone bo man riba bo orea. </w:t>
             </w:r>
           </w:p>
           <w:p>
@@ -761,7 +761,7 @@
               <w:jc w:val="center"/>
             </w:pPr>
             <w:r>
-              <w:t xml:space="preserve">(4 deep breaths) </w:t>
+              <w:t xml:space="preserve">(4 rosea profundo) </w:t>
             </w:r>
           </w:p>
         </w:tc>
@@ -787,7 +787,7 @@
               <w:jc w:val="center"/>
             </w:pPr>
             <w:r>
-              <w:t xml:space="preserve">Link your hands and use the weight of your arms to hold the back of your head down </w:t>
+              <w:t xml:space="preserve">Liga bo mannan i usa e peso di bo brasanan pa tene e parti patras di bo kabes abou </w:t>
             </w:r>
           </w:p>
           <w:p>
@@ -796,7 +796,7 @@
               <w:jc w:val="center"/>
             </w:pPr>
             <w:r>
-              <w:t xml:space="preserve">(4 deep breaths) </w:t>
+              <w:t xml:space="preserve">(4 rosea profundo) </w:t>
             </w:r>
           </w:p>
         </w:tc>
@@ -822,7 +822,7 @@
               <w:jc w:val="center"/>
             </w:pPr>
             <w:r>
-              <w:t xml:space="preserve">Place your chin on your chest and then move your head to the left so that your ear is near your shoulder. Then move head to the right. (4 times) </w:t>
+              <w:t xml:space="preserve">Pone bo barba riba bo pechu i despues move bo kabes na robes di manera ku bo orea ta serka di bo skouder. Despues move kabes na man drechi. (4 biaha) </w:t>
             </w:r>
           </w:p>
         </w:tc>
@@ -847,7 +847,7 @@
               <w:jc w:val="center"/>
             </w:pPr>
             <w:r>
-              <w:t xml:space="preserve">Move your head around in full circles slowly (4 times)</w:t>
+              <w:t xml:space="preserve">Move bo kabes rònt den sirkulonan kompletu pokopoko (4 biaha)</w:t>
             </w:r>
           </w:p>
           <w:p>
@@ -965,7 +965,7 @@
               <w:pStyle w:val="P68B1DB1-Normal2"/>
             </w:pPr>
             <w:r>
-              <w:t>Shoulders</w:t>
+              <w:t>Skoudernan</w:t>
             </w:r>
           </w:p>
         </w:tc>
@@ -997,12 +997,12 @@
                 <wp:inline distB="114300" distT="114300" distL="114300" distR="114300">
                   <wp:extent cx="5731200" cy="4292600"/>
                   <wp:effectExtent b="0" l="0" r="0" t="0"/>
-                  <wp:docPr id="6" name="image9.png"/>
+                  <wp:docPr id="6" name="imagen9.png"/>
                   <a:graphic>
                     <a:graphicData uri="http://schemas.openxmlformats.org/drawingml/2006/picture">
                       <pic:pic>
                         <pic:nvPicPr>
-                          <pic:cNvPr id="0" name="image9.png"/>
+                          <pic:cNvPr id="0" name="imagen9.png"/>
                           <pic:cNvPicPr preferRelativeResize="0"/>
                         </pic:nvPicPr>
                         <pic:blipFill>
@@ -1055,7 +1055,7 @@
               <w:jc w:val="center"/>
             </w:pPr>
             <w:r>
-              <w:t xml:space="preserve">Scrunch face, squeeze hands and bring shoulders up to ear. Hold body tight with breath</w:t>
+              <w:t xml:space="preserve">Scrunch kara, primi man i trese skouder te na orea. Tene kurpa duru ku rosea</w:t>
             </w:r>
           </w:p>
         </w:tc>
@@ -1081,7 +1081,7 @@
               <w:jc w:val="center"/>
             </w:pPr>
             <w:r>
-              <w:t xml:space="preserve">Release everything breathing out loudly. (4 times)</w:t>
+              <w:t xml:space="preserve">Laga tur kos ku ta hala rosea duru. (4 biaha)</w:t>
             </w:r>
           </w:p>
         </w:tc>
@@ -1108,7 +1108,7 @@
               <w:jc w:val="center"/>
             </w:pPr>
             <w:r>
-              <w:t xml:space="preserve">Rotate your shoulders in circles to the front (4 times). Rotate your shoulders in circles to the back (4 times) </w:t>
+              <w:t xml:space="preserve">Rota bo skoudernan den sirkulo pa dilanti (4 biaha). Rotá bo skoudernan den sirkulo pa patras (4 biaha) </w:t>
             </w:r>
           </w:p>
         </w:tc>
@@ -1218,7 +1218,7 @@
               <w:pStyle w:val="P68B1DB1-Normal2"/>
             </w:pPr>
             <w:r>
-              <w:t>Arms</w:t>
+              <w:t>Armanan</w:t>
             </w:r>
           </w:p>
         </w:tc>
@@ -1250,12 +1250,12 @@
                 <wp:inline distB="114300" distT="114300" distL="114300" distR="114300">
                   <wp:extent cx="5731200" cy="4292600"/>
                   <wp:effectExtent b="0" l="0" r="0" t="0"/>
-                  <wp:docPr id="2" name="image10.png"/>
+                  <wp:docPr id="2" name="imagen10.png"/>
                   <a:graphic>
                     <a:graphicData uri="http://schemas.openxmlformats.org/drawingml/2006/picture">
                       <pic:pic>
                         <pic:nvPicPr>
-                          <pic:cNvPr id="0" name="image10.png"/>
+                          <pic:cNvPr id="0" name="imagen10.png"/>
                           <pic:cNvPicPr preferRelativeResize="0"/>
                         </pic:nvPicPr>
                         <pic:blipFill>
@@ -1310,7 +1310,7 @@
               <w:jc w:val="center"/>
             </w:pPr>
             <w:r>
-              <w:t xml:space="preserve">Slightly bend your knees and relax your arms. Turn from side to side leading with your hips and letting the rest of your body follow, including your arms, neck, and head. Allow your arms to swing from side to side (10 times) </w:t>
+              <w:t xml:space="preserve">Dobla bo rudia un poko i relahá bo brasanan. Bira di un banda pa otro dirigí ku bo hepnan i lagando e restu di bo kurpa sigui, inkluyendo bo brasanan, garganta i kabes. Laga bo brasanan zwaai di un banda pa otro (10 biaha) </w:t>
             </w:r>
           </w:p>
         </w:tc>
@@ -1420,7 +1420,7 @@
               <w:pStyle w:val="P68B1DB1-Normal2"/>
             </w:pPr>
             <w:r>
-              <w:t>Waist</w:t>
+              <w:t>Sintura</w:t>
             </w:r>
           </w:p>
         </w:tc>
@@ -1456,7 +1456,7 @@
               <w:pStyle w:val="P68B1DB1-Normal2"/>
             </w:pPr>
             <w:r>
-              <w:t>Knees</w:t>
+              <w:t>Rudia</w:t>
             </w:r>
           </w:p>
         </w:tc>
@@ -1491,7 +1491,7 @@
               <w:pStyle w:val="P68B1DB1-Normal2"/>
             </w:pPr>
             <w:r>
-              <w:t xml:space="preserve">Foot and Ankles</w:t>
+              <w:t xml:space="preserve">Pia i Enkel</w:t>
             </w:r>
           </w:p>
         </w:tc>
@@ -1558,12 +1558,12 @@
                 <wp:inline distB="114300" distT="114300" distL="114300" distR="114300">
                   <wp:extent cx="1442221" cy="3269581"/>
                   <wp:effectExtent b="0" l="0" r="0" t="0"/>
-                  <wp:docPr id="1" name="image8.png"/>
+                  <wp:docPr id="1" name="imagen8.png"/>
                   <a:graphic>
                     <a:graphicData uri="http://schemas.openxmlformats.org/drawingml/2006/picture">
                       <pic:pic>
                         <pic:nvPicPr>
-                          <pic:cNvPr id="0" name="image8.png"/>
+                          <pic:cNvPr id="0" name="imagen8.png"/>
                           <pic:cNvPicPr preferRelativeResize="0"/>
                         </pic:nvPicPr>
                         <pic:blipFill>
@@ -1651,7 +1651,7 @@
               <w:jc w:val="center"/>
             </w:pPr>
             <w:r>
-              <w:t xml:space="preserve">Hold your waist and make small circles in both directions </w:t>
+              <w:t xml:space="preserve">Tene bo sintura i traha sirkulonan chikitu den tur dos direkshon </w:t>
             </w:r>
           </w:p>
           <w:p>
@@ -1660,7 +1660,7 @@
               <w:jc w:val="center"/>
             </w:pPr>
             <w:r>
-              <w:t xml:space="preserve">(10 circles each direction)</w:t>
+              <w:t xml:space="preserve">(10 sirkulo kada direkshon)</w:t>
             </w:r>
           </w:p>
         </w:tc>
@@ -1686,7 +1686,7 @@
               <w:jc w:val="center"/>
             </w:pPr>
             <w:r>
-              <w:t xml:space="preserve">Bend your knees a little and hold them with both hands, and make small circles in both directions (10 circles each direction) </w:t>
+              <w:t xml:space="preserve">Dobla bo rudia un tiki i tene nan ku tur dos man, i traha sirkulonan chikí den tur dos direkshon (10 sirkulo kada direkshon) </w:t>
             </w:r>
           </w:p>
         </w:tc>
@@ -1711,7 +1711,7 @@
               <w:jc w:val="center"/>
             </w:pPr>
             <w:r>
-              <w:t xml:space="preserve">Place one foot on the ground in front of you. Rotate your ankle outward and inward. After 4 circles in direction, switch feet. </w:t>
+              <w:t xml:space="preserve">Pone un pia riba tera bo dilanti. Rotá bo enkel pafó i paden. Despues di 4 sirkulo den direkshon, kambia di pia. </w:t>
             </w:r>
           </w:p>
         </w:tc>
@@ -1869,7 +1869,7 @@
               <w:pStyle w:val="P68B1DB1-Normal2"/>
             </w:pPr>
             <w:r>
-              <w:t xml:space="preserve">Hands and Wrists</w:t>
+              <w:t xml:space="preserve">Man i Pols</w:t>
             </w:r>
           </w:p>
         </w:tc>
@@ -1904,7 +1904,7 @@
               <w:pStyle w:val="P68B1DB1-Normal2"/>
             </w:pPr>
             <w:r>
-              <w:t xml:space="preserve">Shake Down</w:t>
+              <w:t xml:space="preserve">Sagudí abou</w:t>
             </w:r>
           </w:p>
         </w:tc>
@@ -2053,7 +2053,7 @@
               <w:jc w:val="center"/>
             </w:pPr>
             <w:r>
-              <w:t xml:space="preserve">Rotate your wrists in circles as if you are painting. Make sure you go in both directions. </w:t>
+              <w:t xml:space="preserve">Rota bo polsnan den sirkulo komo si fuera bo ta pinta. Sòru pa bo bai den tur dos direkshon. </w:t>
             </w:r>
           </w:p>
         </w:tc>
@@ -2078,7 +2078,7 @@
               <w:jc w:val="center"/>
             </w:pPr>
             <w:r>
-              <w:t xml:space="preserve">Shake your whole body in all directions. </w:t>
+              <w:t xml:space="preserve">Sagudí henter bo kurpa den tur direkshon. </w:t>
             </w:r>
           </w:p>
         </w:tc>
@@ -2226,7 +2226,7 @@
               <w:pStyle w:val="P68B1DB1-Normal2"/>
             </w:pPr>
             <w:r>
-              <w:t xml:space="preserve">Final Breath</w:t>
+              <w:t xml:space="preserve">Halamentu Final</w:t>
             </w:r>
           </w:p>
         </w:tc>
@@ -2322,7 +2322,7 @@
               <w:jc w:val="center"/>
             </w:pPr>
             <w:r>
-              <w:t xml:space="preserve">Raise your arms above your head breathing in. Slowly allow your hands to float down by your side as you breathe out. Stand with your eyes closed and notice how your body feels now. </w:t>
+              <w:t xml:space="preserve">Hisa bo brasanan riba bo kabes halando rosea aden. Pokopoko laga bo mannan bula bai abou banda di bo segun ku bo ta hala rosea. Para ku bo wowonan será i nota kon bo kurpa ta sinti awor. </w:t>
             </w:r>
           </w:p>
         </w:tc>
@@ -2352,7 +2352,7 @@
       <w:bookmarkStart w:colFirst="0" w:colLast="0" w:name="_x5kzd66wx14g" w:id="5"/>
       <w:bookmarkEnd w:id="5"/>
       <w:r>
-        <w:t xml:space="preserve">1.2 | OVERVIEW (30 MIN) </w:t>
+        <w:t xml:space="preserve">1.2 | BISTA GENERAL (30 MIN) </w:t>
       </w:r>
     </w:p>
     <w:p>
@@ -2363,7 +2363,7 @@
       <w:bookmarkStart w:colFirst="0" w:colLast="0" w:name="_fm3zaz4cxey6" w:id="6"/>
       <w:bookmarkEnd w:id="6"/>
       <w:r>
-        <w:t xml:space="preserve">REMINDER OF PROGRAMME STRUCTURE AND CONTENT </w:t>
+        <w:t xml:space="preserve">REKORDATORIO DI STRUKTURA I KONTENIDO DI PROGRAMA </w:t>
       </w:r>
     </w:p>
     <w:p>
@@ -2371,7 +2371,7 @@
         <w:spacing w:after="200" w:line="360" w:lineRule="auto"/>
       </w:pPr>
       <w:r>
-        <w:t xml:space="preserve">Share the overall objective of the programme that you introduced during the pre-programme individual consultation. </w:t>
+        <w:t xml:space="preserve">Kompartí e ophetivo general di e programa ku bo a introdusí durante e konsulta individual promé ku e programa. </w:t>
       </w:r>
     </w:p>
     <w:p>
@@ -2379,7 +2379,7 @@
         <w:spacing w:after="200" w:line="360" w:lineRule="auto"/>
       </w:pPr>
       <w:r>
-        <w:t xml:space="preserve">Ask participants to remind each other: </w:t>
+        <w:t xml:space="preserve">Pidi e partisipantenan pa kòrda otro: </w:t>
       </w:r>
     </w:p>
     <w:p>
@@ -2397,7 +2397,7 @@
         </w:rPr>
       </w:pPr>
       <w:r>
-        <w:t xml:space="preserve">How many sessions will we have together? </w:t>
+        <w:t xml:space="preserve">Kuantu seshon nos lo tin huntu? </w:t>
       </w:r>
     </w:p>
     <w:p>
@@ -2415,7 +2415,7 @@
         </w:rPr>
       </w:pPr>
       <w:r>
-        <w:t xml:space="preserve">What topics will we cover? </w:t>
+        <w:t xml:space="preserve">Ki tópikonan nos lo trata? </w:t>
       </w:r>
     </w:p>
     <w:p>
@@ -2433,7 +2433,7 @@
         </w:rPr>
       </w:pPr>
       <w:r>
-        <w:t xml:space="preserve">How do we meet?</w:t>
+        <w:t xml:space="preserve">Kon nos ta topa?</w:t>
       </w:r>
     </w:p>
     <w:p>
@@ -2441,7 +2441,7 @@
         <w:spacing w:after="200" w:line="360" w:lineRule="auto"/>
       </w:pPr>
       <w:r>
-        <w:t xml:space="preserve">Ensure that all components of the programme are mentioned, and emphasise the importance of how the various sessions can add value for participants.</w:t>
+        <w:t xml:space="preserve">Perkurá pa tur komponente di e programa ta wòrdu menshoná, i enfatisá e importansia di kon e vários seshonnan por agregá balor pa partisipantenan.</w:t>
       </w:r>
     </w:p>
     <w:p>
@@ -2449,9 +2449,9 @@
         <w:spacing w:after="200" w:line="360" w:lineRule="auto"/>
       </w:pPr>
       <w:r>
-        <w:t xml:space="preserve">Remind participants when they will meet in person and when they will meet online. </w:t>
+        <w:t xml:space="preserve">Kòrda partisipantenan ki ora nan lo topa personalmente i ki ora nan lo topa online. </w:t>
         <w:br w:type="textWrapping"/>
-        <w:t xml:space="preserve">This is an important moment to get participants excited to attend the entire programme! </w:t>
+        <w:t xml:space="preserve">Esaki ta un momentu importante pa haña partisipantenan entusiasmá pa asistí na henter e programa! </w:t>
       </w:r>
     </w:p>
     <w:p>
@@ -2484,7 +2484,7 @@
       <w:bookmarkStart w:colFirst="0" w:colLast="0" w:name="_s105wc3d399j" w:id="9"/>
       <w:bookmarkEnd w:id="9"/>
       <w:r>
-        <w:t xml:space="preserve">GROUND RULES – THINGS THAT WILL HELP US WORK TOGETHER </w:t>
+        <w:t xml:space="preserve">REGLANAN FUNDAMENTU – KOSNAN KU LO YUDA NOS TRAHA HUNTU </w:t>
       </w:r>
     </w:p>
     <w:p>
@@ -2493,7 +2493,7 @@
         <w:spacing w:after="200" w:line="360" w:lineRule="auto"/>
       </w:pPr>
       <w:r>
-        <w:t xml:space="preserve">Establish Ground Rules to help make the programme a safe place to learn together. Ask participants to think what is important for them to feel comfortable and respected, and to feel safe and supported in the group. </w:t>
+        <w:t xml:space="preserve">Establesé Reglanan di Base pa yuda hasi e programa un lugá sigur pa siña huntu. Pidi e partisipantenan pa pensa kiko ta importante pa nan sinti nan mes kómodo i respetá, i pa sinti nan mes sigur i sostené den e grupo. </w:t>
       </w:r>
     </w:p>
     <w:p>
@@ -2514,7 +2514,7 @@
         <w:fldChar w:fldCharType="end"/>
       </w:r>
       <w:r>
-        <w:t xml:space="preserve"> is a special programme! It brings caregivers together to learn and share common experiences of parenting with each other. It is important that the group sets ground rules on how they will ensure that their time and experiences together are fruitful. These rules should be developed as a group and owned by the group. </w:t>
+        <w:t xml:space="preserve"> ta un programa special! E ta trese dunadónan di kuido huntu pa siña i kompartí eksperensianan komun di kriansa ku otro. Ta importante pa e grupo pone reglanan di base riba kon nan lo sòru pa nan tempu i eksperensianan huntu ta fruktífero. E reglanan aki mester wòrdu desaroyá komo un grupo i propiedat di e grupo. </w:t>
       </w:r>
     </w:p>
     <w:p>
@@ -2523,16 +2523,16 @@
         <w:spacing w:after="200" w:line="360" w:lineRule="auto"/>
       </w:pPr>
       <w:r>
-        <w:t xml:space="preserve">Ground rules are also useful for helping you to run these sessions as facilitators. They can be helpful when reminding participants that </w:t>
+        <w:t xml:space="preserve">Reglanan básiko tambe ta útil pa yuda bo dirigí e seshonnan aki komo fasilitadó. Nan por ta útil ora di rekordá partisipantenan ku </w:t>
       </w:r>
       <w:r>
         <w:rPr>
           <w:b w:val="1"/>
         </w:rPr>
-        <w:t xml:space="preserve">they </w:t>
-      </w:r>
-      <w:r>
-        <w:t xml:space="preserve">created the rules for how the sessions should be run.</w:t>
+        <w:t xml:space="preserve">nan </w:t>
+      </w:r>
+      <w:r>
+        <w:t xml:space="preserve">a krea e reglanan pa kon e seshonnan mester wòrdu hibá.</w:t>
       </w:r>
     </w:p>
     <w:p>
@@ -2545,7 +2545,7 @@
         <w:pStyle w:val="P68B1DB1-Normal2"/>
       </w:pPr>
       <w:r>
-        <w:t xml:space="preserve">When discussing Ground Rules, you can use the following format:</w:t>
+        <w:t xml:space="preserve">Ora ta papia di Reglanan di Base, bo por usa e siguiente formato:</w:t>
       </w:r>
     </w:p>
     <w:p>
@@ -2564,7 +2564,7 @@
         </w:rPr>
       </w:pPr>
       <w:r>
-        <w:t xml:space="preserve">Put up two flipchart papers and write at the top:</w:t>
+        <w:t xml:space="preserve">Pone dos papel di flipchart i skirbi na e parti ariba:</w:t>
       </w:r>
     </w:p>
     <w:p>
@@ -2583,7 +2583,7 @@
         </w:rPr>
       </w:pPr>
       <w:r>
-        <w:t xml:space="preserve">“Ground rules for online chat sessions”</w:t>
+        <w:t xml:space="preserve">“Reglanan básiko pa seshonnan di kòmbersashon online”</w:t>
       </w:r>
     </w:p>
     <w:p>
@@ -2602,7 +2602,7 @@
         </w:rPr>
       </w:pPr>
       <w:r>
-        <w:t xml:space="preserve">“Ground rules for in-person sessions”</w:t>
+        <w:t xml:space="preserve">“Reglanan básiko pa seshonnan en persona”</w:t>
       </w:r>
     </w:p>
     <w:p>
@@ -2621,7 +2621,7 @@
         </w:rPr>
       </w:pPr>
       <w:r>
-        <w:t xml:space="preserve">Ask participants to share their suggestions. </w:t>
+        <w:t xml:space="preserve">Pidi e partisipantenan pa kompartí nan sugerensia. </w:t>
       </w:r>
     </w:p>
     <w:p>
@@ -2640,7 +2640,7 @@
         </w:rPr>
       </w:pPr>
       <w:r>
-        <w:t xml:space="preserve">Write rules and comments on the flip chart and take photos of the final set of rules.</w:t>
+        <w:t xml:space="preserve">Skirbi reglanan i komentarionan riba e flip chart i saka potrèt di e set final di reglanan.</w:t>
       </w:r>
     </w:p>
     <w:p>
@@ -2654,7 +2654,7 @@
         <w:pStyle w:val="P68B1DB1-Normal3"/>
       </w:pPr>
       <w:r>
-        <w:t xml:space="preserve">Please note: You can add more ground rules to the lists later in the session when participants have a better understanding of the programme components. </w:t>
+        <w:t xml:space="preserve">Tene na kuenta: Bo por agregá mas reglanan básiko na e listanan despues den e seshon ora e partisipantenan tin un mihó komprondementu di e komponentenan di e programa. </w:t>
       </w:r>
     </w:p>
     <w:p>
@@ -2677,10 +2677,10 @@
         <w:rPr>
           <w:b w:val="1"/>
         </w:rPr>
-        <w:t xml:space="preserve">Make sure Ground Rules describe a positive behaviour. </w:t>
-      </w:r>
-      <w:r>
-        <w:t xml:space="preserve">For example, rather than have a rule for in-person sessions of ‘Don’t talk on your phone during the group session,’ the rule can be ‘Keep your phone on silent mode and take any urgent phone calls outside of the training room.’</w:t>
+        <w:t xml:space="preserve">Sòru pa Reglanan di Base deskribí un komportashon positivo. </w:t>
+      </w:r>
+      <w:r>
+        <w:t xml:space="preserve">Por ehèmpel, en bes di tin un regla pa seshonnan en persona di ‘No papia na bo telefon durante e seshon di grupo,’ e regla por ta ‘Tene bo telefon riba modo silensioso i tuma kualke yamada di telefon urgente pafó di e sala di entrenamentu.’</w:t>
       </w:r>
     </w:p>
     <w:p>
@@ -2699,7 +2699,7 @@
         </w:rPr>
       </w:pPr>
       <w:r>
-        <w:t xml:space="preserve">You can prompt participants for rules on specific issues like arriving on time, cell phone use, respect, confidentiality, etc.</w:t>
+        <w:t xml:space="preserve">Bo por pidi partisipantenan pa reglanan riba asuntunan spesífiko manera yega na tempu, uso di telefòn selular, rèspèt, konfidensialidat, etc.</w:t>
       </w:r>
     </w:p>
     <w:p>
@@ -2718,7 +2718,7 @@
         </w:rPr>
       </w:pPr>
       <w:r>
-        <w:t xml:space="preserve">You can repeat back what you hear and explore the rules to make sure everyone in the group agrees and understands. For example, if someone mentions “Respect”, ask what that means to her or him. What sort of behaviour shows “Respect”? </w:t>
+        <w:t xml:space="preserve">Bo por ripití bèk loke bo ta tende i eksplorá e reglanan pa hasi sigur ku tur hende den e grupo ta di akuerdo i komprondé. Por ehèmpel, si un hende menshoná “Respet”, puntr’é kiko esei ta nifiká p’e. Ki tipo di komportashon ta mustra “Rèspèt”? </w:t>
       </w:r>
     </w:p>
     <w:p>
@@ -2737,7 +2737,7 @@
         </w:rPr>
       </w:pPr>
       <w:r>
-        <w:t xml:space="preserve">Make sure everyone agrees and has the opportunity to contribute before moving on to another suggestion. </w:t>
+        <w:t xml:space="preserve">Sòru pa tur hende ta di akuerdo i tin e oportunidat pa kontribuí promé ku pasa pa un otro sugerensia. </w:t>
       </w:r>
     </w:p>
     <w:p>
@@ -2777,7 +2777,7 @@
         <w:pStyle w:val="P68B1DB1-Normal2"/>
       </w:pPr>
       <w:r>
-        <w:t xml:space="preserve">Some helpful ground rules may include: </w:t>
+        <w:t xml:space="preserve">Algun regla básiko útil por inkluí: </w:t>
       </w:r>
     </w:p>
     <w:p>
@@ -2790,7 +2790,7 @@
         <w:pStyle w:val="P68B1DB1-Normal3"/>
       </w:pPr>
       <w:r>
-        <w:t xml:space="preserve">You can add these after the participants have shared their own rules (now or later in the session when participants learn more about the programme components).</w:t>
+        <w:t xml:space="preserve">Bo por agregá esakinan despues ku e partisipantenan a kompartí nan mes reglanan (awor òf despues den e seshon ora e partisipantenan siña mas tokante e komponentenan di e programa).</w:t>
       </w:r>
     </w:p>
     <w:p>
@@ -2802,7 +2802,7 @@
         </w:rPr>
       </w:pPr>
       <w:r>
-        <w:t xml:space="preserve">Ground rules for in-person sessions:</w:t>
+        <w:t xml:space="preserve">Reglanan básiko pa seshonnan en persona:</w:t>
       </w:r>
     </w:p>
     <w:p>
@@ -2820,7 +2820,7 @@
         </w:rPr>
       </w:pPr>
       <w:r>
-        <w:t xml:space="preserve">Cell phones are turned off or kept on silent mode.</w:t>
+        <w:t xml:space="preserve">Telefònnan selular ta wòrdu paga òf mantené riba modo silensioso.</w:t>
       </w:r>
     </w:p>
     <w:p>
@@ -2838,7 +2838,7 @@
         </w:rPr>
       </w:pPr>
       <w:r>
-        <w:t xml:space="preserve">Everyone will have an opportunity to share and practise.</w:t>
+        <w:t xml:space="preserve">Tur hende lo tin oportunidad pa comparti y practica.</w:t>
       </w:r>
     </w:p>
     <w:p>
@@ -2850,7 +2850,7 @@
         </w:rPr>
       </w:pPr>
       <w:r>
-        <w:t xml:space="preserve">Ground rules for online chat sessions:</w:t>
+        <w:t xml:space="preserve">Reglanan básiko pa seshonnan di kòmbersashon online:</w:t>
       </w:r>
     </w:p>
     <w:p>
@@ -2868,7 +2868,7 @@
         </w:rPr>
       </w:pPr>
       <w:r>
-        <w:t xml:space="preserve">Ensure you have an Internet package that allows you to join the chat sessions. </w:t>
+        <w:t xml:space="preserve">Sòru pa bo tin un pakete di Internet ku ta permití bo djòin e seshonnan di kòmbersashon.</w:t>
       </w:r>
     </w:p>
     <w:p>
@@ -2886,7 +2886,7 @@
         </w:rPr>
       </w:pPr>
       <w:r>
-        <w:t xml:space="preserve">Respect the privacy of personal pictures and videos that are sent to the chat group. </w:t>
+        <w:t xml:space="preserve">Respetá e privasidat di potrètnan i videonan personal ku ta wòrdu mandá na e grupo di kòmbersashon.</w:t>
       </w:r>
     </w:p>
     <w:p>
@@ -2904,7 +2904,7 @@
         </w:rPr>
       </w:pPr>
       <w:r>
-        <w:t xml:space="preserve">Join the live chat sessions at the agreed upon time.</w:t>
+        <w:t xml:space="preserve">Djòin e seshonnan di kòmbersashon bibu na e ora akordá.</w:t>
       </w:r>
     </w:p>
     <w:p>
@@ -2916,7 +2916,7 @@
         </w:rPr>
       </w:pPr>
       <w:r>
-        <w:t xml:space="preserve">Ground rules that could be on either the chat session or in-person session paper:</w:t>
+        <w:t xml:space="preserve">Reglanan básiko ku por ta riba sea e seshon di kòmbersashon òf e papel di seshon en persona:</w:t>
       </w:r>
     </w:p>
     <w:p>
@@ -2933,7 +2933,7 @@
         </w:rPr>
       </w:pPr>
       <w:r>
-        <w:t xml:space="preserve">Come on time and make the decision to try to participate in every session. </w:t>
+        <w:t xml:space="preserve">Bin na tempu i tuma e desishon pa purba partisipá na kada seshon.</w:t>
       </w:r>
     </w:p>
     <w:p>
@@ -2950,7 +2950,7 @@
         </w:rPr>
       </w:pPr>
       <w:r>
-        <w:t xml:space="preserve">If you cannot attend, please tell the facilitator beforehand or send a text message.</w:t>
+        <w:t xml:space="preserve">Si bo no por asistí, por fabor bisa e fasilitadó di antemano òf manda un mensahe di teksto.</w:t>
       </w:r>
     </w:p>
     <w:p>
@@ -2968,7 +2968,7 @@
         </w:rPr>
       </w:pPr>
       <w:r>
-        <w:t xml:space="preserve">Everyone is different and will have different experiences to share.</w:t>
+        <w:t xml:space="preserve">Tur hende ta diferente i lo tin diferente eksperensia pa kompartí.</w:t>
       </w:r>
     </w:p>
     <w:p>
@@ -2986,7 +2986,7 @@
         </w:rPr>
       </w:pPr>
       <w:r>
-        <w:t xml:space="preserve">Respect each other by paying attention and taking turns to share and listen.</w:t>
+        <w:t xml:space="preserve">Respetá otro dor di paga tinu i tuma turno pa kompartí i skucha.</w:t>
       </w:r>
     </w:p>
     <w:p>
@@ -3004,7 +3004,7 @@
         </w:rPr>
       </w:pPr>
       <w:r>
-        <w:t xml:space="preserve">What we say in the group, stays in the group – both in-person and online.</w:t>
+        <w:t xml:space="preserve">Loke nos ta bisa den e grupo, ta keda den e grupo – tantu den persona komo online.</w:t>
       </w:r>
     </w:p>
     <w:p>
@@ -3022,7 +3022,7 @@
         </w:rPr>
       </w:pPr>
       <w:r>
-        <w:t xml:space="preserve">Share only what you feel comfortable to share.</w:t>
+        <w:t xml:space="preserve">Kompartí solamente loke bo ta sinti bo kómodo pa kompartí.</w:t>
       </w:r>
     </w:p>
     <w:p>
@@ -3040,7 +3040,7 @@
         </w:rPr>
       </w:pPr>
       <w:r>
-        <w:t xml:space="preserve">Feel free to ask any questions!</w:t>
+        <w:t xml:space="preserve">Sinti bo liber pa hasi kualke pregunta!</w:t>
       </w:r>
     </w:p>
     <w:p>
@@ -3052,7 +3052,7 @@
         <w:pStyle w:val="P68B1DB1-Normal2"/>
       </w:pPr>
       <w:r>
-        <w:t xml:space="preserve">PLEASE NOTE! Save the Ground Rules and display them on the wall in the room for both of the in-person sessions and share photos of the ground rules in the WhatsApp chat group.</w:t>
+        <w:t xml:space="preserve">TUMA NOTA! Warda e Reglanan di Base i mustra nan riba e muraya den e sala pa tur dos di e seshonnan en persona i kompartí potrètnan di e reglanan di Base den e grupo di kòmbersashon di WhatsApp.</w:t>
       </w:r>
     </w:p>
     <w:p>
@@ -3064,7 +3064,7 @@
         <w:pStyle w:val="P68B1DB1-Normal2"/>
       </w:pPr>
       <w:r>
-        <w:t xml:space="preserve">CONFIDENTIALITY </w:t>
+        <w:t xml:space="preserve">KONFIDENSIALIDAT </w:t>
       </w:r>
     </w:p>
     <w:p>
@@ -3072,7 +3072,7 @@
         <w:spacing w:after="200" w:before="120" w:line="360" w:lineRule="auto"/>
       </w:pPr>
       <w:r>
-        <w:t xml:space="preserve">Ensure that confidentiality is part of the ground rules: </w:t>
+        <w:t xml:space="preserve">Sòru pa konfidensialidat ta parti di e reglanan básiko: </w:t>
       </w:r>
     </w:p>
     <w:p>
@@ -3083,10 +3083,10 @@
         <w:rPr>
           <w:b w:val="1"/>
         </w:rPr>
-        <w:t xml:space="preserve">Keeping confidentiality: </w:t>
-      </w:r>
-      <w:r>
-        <w:t xml:space="preserve">It is important right at the beginning to be clear about what is okay to share with others outside the group and what is not:</w:t>
+        <w:t xml:space="preserve">Mantenshon di konfidensialidat: </w:t>
+      </w:r>
+      <w:r>
+        <w:t xml:space="preserve">Ta importante for di kuminsamentu pa ta kla tokante kiko ta bon pa kompartí ku otronan pafó di e grupo i kiko no:</w:t>
       </w:r>
     </w:p>
     <w:p>
@@ -3095,7 +3095,7 @@
         <w:ind w:left="720" w:firstLine="0"/>
       </w:pPr>
       <w:r>
-        <w:t xml:space="preserve">Explain that in the </w:t>
+        <w:t xml:space="preserve">Splika ku den e programa di </w:t>
       </w:r>
       <w:r>
         <w:fldChar w:fldCharType="begin"/>
@@ -3110,7 +3110,7 @@
         <w:fldChar w:fldCharType="end"/>
       </w:r>
       <w:r>
-        <w:t xml:space="preserve"> programme, we come together to share experiences about our families. In order to ensure that everybody feels comfortable enough to participate in the group, it is important to trust that our personal stories – especially the things that we feel are challenging – will not be repeated outside the group. Of course sharing new learning and positive information is absolutely fine!</w:t>
+        <w:t xml:space="preserve"> , nos ta bini huntu pa kompartí eksperensianan tokante nos famianan. Pa por garantisá ku tur hende ta sinti nan mes sufisiente kómodo pa partisipá den e grupo, ta importante pa konfia ku nos historianan personal – spesialmente e kosnan ku nos ta sinti ta un reto – lo no wòrdu ripití pafó di e grupo. Naturalmente kompartí siñamentu nobo i informashon positivo ta apsolutamente bon!</w:t>
       </w:r>
     </w:p>
     <w:p>
@@ -3121,10 +3121,10 @@
         <w:rPr>
           <w:b w:val="1"/>
         </w:rPr>
-        <w:t xml:space="preserve">Breaking confidentiality: </w:t>
-      </w:r>
-      <w:r>
-        <w:t xml:space="preserve">It is also important to note that confidentiality can be breached in cases where a participant discloses or shows evidence of serious physical, sexual or emotional abuse or exploitation, or threats of such harm.</w:t>
+        <w:t xml:space="preserve">Kibramentu di konfidensialidat: </w:t>
+      </w:r>
+      <w:r>
+        <w:t xml:space="preserve">Tambe ta importante pa tuma nota ku konfidensialidat por wòrdu kibra den kasonan kaminda un partisipante ta divulgá òf mustra evidensia di abusu òf eksplotashon físiko, seksual òf emoshonal serio, òf menasanan di tal daño.</w:t>
       </w:r>
     </w:p>
     <w:p>
@@ -3133,7 +3133,7 @@
         <w:ind w:left="720" w:firstLine="0"/>
       </w:pPr>
       <w:r>
-        <w:t xml:space="preserve">Explain that a facilitator needs to break confidentiality if there is an attempt or threat of self-harm or suicide and potential serious harm to others. When this happens, the facilitator will talk to that person in private and both can seek help from a supervisor or local service provider (ensure you have the details for relevant local referral services).    </w:t>
+        <w:t xml:space="preserve">Splika ku un fasilitadó mester kibra konfidensialidat si tin un intento òf menasa di daño propio òf suisida i potensial daño serio na otronan. Ora esaki sosodé, e fasilitadó lo papia ku e persona ei den privá i tur dos por buska yudansa serka un supervisor òf dunadó di servisio lokal (perkurá pa bo tin e detayenan pa servisio di referensia lokal relevante).    </w:t>
       </w:r>
     </w:p>
     <w:p>
@@ -3209,7 +3209,7 @@
       <w:bookmarkStart w:colFirst="0" w:colLast="0" w:name="_3j2qqm3" w:id="16"/>
       <w:bookmarkEnd w:id="16"/>
       <w:r>
-        <w:t xml:space="preserve">PARENT GOALS – WHY ARE WE HERE? </w:t>
+        <w:t xml:space="preserve">METANAN DI MAYORNAN – DIKON NOS TA AKI? </w:t>
       </w:r>
     </w:p>
     <w:p>
@@ -3218,7 +3218,7 @@
       </w:pPr>
       <w:r>
         <w:br w:type="textWrapping"/>
-        <w:t xml:space="preserve">After establishing Ground Rules for working together, allow parents to introduce themselves to each other and share the goals that were mentioned during the individual phone call before the in-person group sessions. </w:t>
+        <w:t xml:space="preserve">Despues di establesé Reglanan di Base pa traha huntu, permití mayornan introdusí nan mes na otro i kompartí e metanan ku a wòrdu menshoná durante e yamada di telefon individual promé ku e seshonnan di grupo en persona. </w:t>
       </w:r>
     </w:p>
     <w:p>
@@ -3226,16 +3226,16 @@
         <w:spacing w:line="360" w:lineRule="auto"/>
       </w:pPr>
       <w:r>
-        <w:t xml:space="preserve">Each parent should have thought of a </w:t>
+        <w:t xml:space="preserve">Kada mayor mester a pensa riba un meta </w:t>
       </w:r>
       <w:r>
         <w:rPr>
           <w:b w:val="1"/>
         </w:rPr>
-        <w:t xml:space="preserve">specific, positive, and realistic </w:t>
-      </w:r>
-      <w:r>
-        <w:t xml:space="preserve">goal after the individual phone call that you did with them before the group sessions began . </w:t>
+        <w:t xml:space="preserve">spesífiko, positivo i realístiko </w:t>
+      </w:r>
+      <w:r>
+        <w:t xml:space="preserve">despues di e yamada di telefon individual ku bo a hasi ku nan promé ku e seshonnan di grupo a kuminsá. </w:t>
       </w:r>
     </w:p>
     <w:p>
@@ -3243,7 +3243,7 @@
         <w:spacing w:line="360" w:lineRule="auto"/>
       </w:pPr>
       <w:r>
-        <w:t xml:space="preserve">During this part of the activity, parents have the opportunity to share these goals with each other. They may even notice that they have similar goals.</w:t>
+        <w:t xml:space="preserve">Durante e parti aki di e actividad, mayornan tin e oportunidad pa comparti e metanan aki cu otro. Nan por asta ripará ku nan tin metanan similar.</w:t>
       </w:r>
     </w:p>
     <w:p>
@@ -3251,16 +3251,16 @@
         <w:spacing w:line="360" w:lineRule="auto"/>
       </w:pPr>
       <w:r>
-        <w:t xml:space="preserve">It is also okay if a parent would like to change his/her goal. Just make sure that the goal is </w:t>
+        <w:t xml:space="preserve">Tambe ta bon si un mayor ke kambia su meta. Djis hasi sigur ku e meta ta </w:t>
       </w:r>
       <w:r>
         <w:rPr>
           <w:b w:val="1"/>
         </w:rPr>
-        <w:t xml:space="preserve">positive, specific, and realistic. </w:t>
-      </w:r>
-      <w:r>
-        <w:t xml:space="preserve">When listening to the parents’ goals, ask yourself:</w:t>
+        <w:t xml:space="preserve">positivo, spesífiko i realístiko. </w:t>
+      </w:r>
+      <w:r>
+        <w:t xml:space="preserve">Ora bo ta skucha e metanan di e mayornan, puntra bo mes:</w:t>
       </w:r>
     </w:p>
     <w:p>
@@ -3277,7 +3277,7 @@
         </w:rPr>
       </w:pPr>
       <w:r>
-        <w:t xml:space="preserve">Is the goal worded in a positive way?</w:t>
+        <w:t xml:space="preserve">E meta ta formulá na un manera positivo?</w:t>
       </w:r>
     </w:p>
     <w:p>
@@ -3294,7 +3294,7 @@
         </w:rPr>
       </w:pPr>
       <w:r>
-        <w:t xml:space="preserve">Does it describe a specific behaviour?</w:t>
+        <w:t xml:space="preserve">E ta deskribí un komportashon spesífiko?</w:t>
       </w:r>
     </w:p>
     <w:p>
@@ -3311,7 +3311,7 @@
         </w:rPr>
       </w:pPr>
       <w:r>
-        <w:t xml:space="preserve">Can it be achieved during the course of the programme?</w:t>
+        <w:t xml:space="preserve">E por wòrdu alkansá durante e transkurso di e programa?</w:t>
       </w:r>
     </w:p>
     <w:p>
@@ -3319,7 +3319,7 @@
         <w:spacing w:line="360" w:lineRule="auto"/>
       </w:pPr>
       <w:r>
-        <w:t xml:space="preserve">If the goals are negative, vague, or impractical, use open-ended questions to guide the parent to a more appropriate goal.</w:t>
+        <w:t xml:space="preserve">Si e metanan ta negativo, vago òf no práktiko, usa preguntanan habrí pa guia e mayor na un meta mas apropiá.</w:t>
       </w:r>
     </w:p>
     <w:p>
@@ -3327,7 +3327,7 @@
         <w:spacing w:line="360" w:lineRule="auto"/>
       </w:pPr>
       <w:r>
-        <w:t xml:space="preserve">Just like during the Ground Rules discussion, one of you should lead the activity while the other facilitator takes notes on the flipchart.</w:t>
+        <w:t xml:space="preserve">Meskos ku durante e diskushon di e Reglanan di Base, un di boso mester dirigí e aktividat miéntras ku e otro fasilitadó ta tuma nota riba e flipchart.</w:t>
       </w:r>
     </w:p>
     <w:p>
@@ -3340,7 +3340,7 @@
         <w:pStyle w:val="P68B1DB1-Normal2"/>
       </w:pPr>
       <w:r>
-        <w:t xml:space="preserve">During this activity, parents are encouraged to:</w:t>
+        <w:t xml:space="preserve">Durante e aktividat aki ta enkurashá mayornan pa:</w:t>
       </w:r>
     </w:p>
     <w:p>
@@ -3358,7 +3358,7 @@
         </w:rPr>
       </w:pPr>
       <w:r>
-        <w:t xml:space="preserve">Introduce themselves</w:t>
+        <w:t xml:space="preserve">Introdusí nan mes</w:t>
       </w:r>
     </w:p>
     <w:p>
@@ -3376,7 +3376,7 @@
         </w:rPr>
       </w:pPr>
       <w:r>
-        <w:t xml:space="preserve">Share their target child’s name and age</w:t>
+        <w:t xml:space="preserve">Kompartí nòmber i edat di nan yu meta</w:t>
       </w:r>
     </w:p>
     <w:p>
@@ -3394,7 +3394,7 @@
         </w:rPr>
       </w:pPr>
       <w:r>
-        <w:t xml:space="preserve">Share their personal goal for the programme that they established during the individual calls before the group sessions began. </w:t>
+        <w:t xml:space="preserve">Kompartí nan meta personal pa e programa ku nan a establesé durante e yamadanan individual promé ku e seshonnan di grupo a kuminsá. </w:t>
       </w:r>
     </w:p>
     <w:p>
@@ -3402,7 +3402,7 @@
         <w:spacing w:line="360" w:lineRule="auto"/>
       </w:pPr>
       <w:r>
-        <w:t xml:space="preserve">You can also tell parents that it is okay if their goals change over the course of the programme. </w:t>
+        <w:t xml:space="preserve">Bo por bisa mayornan tambe ku ta bon si nan metanan kambia den transkurso di e programa. </w:t>
       </w:r>
     </w:p>
     <w:p>
@@ -3410,7 +3410,7 @@
         <w:spacing w:line="360" w:lineRule="auto"/>
       </w:pPr>
       <w:r>
-        <w:t xml:space="preserve">Whenever you realise that a parent has achieved her/his goal, you should bring attention to this wonderful accomplishment with lots of praise. </w:t>
+        <w:t xml:space="preserve">Kada bes ku bo realisá ku un mayor a logra su meta, bo mester trese atenshon na e logro maravioso aki ku hopi elogio. </w:t>
       </w:r>
     </w:p>
     <w:p>
@@ -3418,7 +3418,7 @@
         <w:spacing w:line="360" w:lineRule="auto"/>
       </w:pPr>
       <w:r>
-        <w:t xml:space="preserve">You can also ask the parent what s/he thinks helped him/her achieve this goal. Then set a new goal with the parent!</w:t>
+        <w:t xml:space="preserve">Bo por puntra e mayor tambe kiko e ta kere a yud’é logra e meta aki. Despues pone un meta nobo ku e mayor!</w:t>
       </w:r>
     </w:p>
     <w:tbl>
@@ -3465,7 +3465,7 @@
               <w:pStyle w:val="P68B1DB1-Normal4"/>
             </w:pPr>
             <w:r>
-              <w:t xml:space="preserve">NOTE: </w:t>
+              <w:t xml:space="preserve">NOTA: </w:t>
             </w:r>
           </w:p>
           <w:p>
@@ -3478,7 +3478,7 @@
               </w:rPr>
             </w:pPr>
             <w:r>
-              <w:t xml:space="preserve">All the goals should be recorded on a flipchart and then reviewed after the group sharing. Sometimes, parents will share similar goals or discover something new!</w:t>
+              <w:t xml:space="preserve">Tur e metanan mester wòrdu registrá riba un flipchart i despues revisá despues di e kompartimentu di grupo. Tin bia, mayornan lo kompartí metanan similar òf deskubrí algu nobo!</w:t>
             </w:r>
           </w:p>
         </w:tc>
@@ -3498,7 +3498,7 @@
       <w:bookmarkStart w:colFirst="0" w:colLast="0" w:name="_6th57hi7r922" w:id="17"/>
       <w:bookmarkEnd w:id="17"/>
       <w:r>
-        <w:t xml:space="preserve">REFRESHMENT BREAK (15 MIN)</w:t>
+        <w:t xml:space="preserve">PAUSA DI REFRESKAMENTU (15 MIN)</w:t>
       </w:r>
     </w:p>
     <w:p>
@@ -3528,7 +3528,7 @@
       <w:bookmarkStart w:colFirst="0" w:colLast="0" w:name="_tq149vd3xm9v" w:id="20"/>
       <w:bookmarkEnd w:id="20"/>
       <w:r>
-        <w:t xml:space="preserve">1.3 | CORE LESSON: ONE ON ONE TIME (50 MIN) </w:t>
+        <w:t xml:space="preserve">1.3 | LÈS NÚNELE: UN PA UN BIA (50 MIN) </w:t>
       </w:r>
     </w:p>
     <w:p>
@@ -3541,7 +3541,7 @@
       <w:bookmarkStart w:colFirst="0" w:colLast="0" w:name="_1ci93xb" w:id="21"/>
       <w:bookmarkEnd w:id="21"/>
       <w:r>
-        <w:t>OVERVIEW</w:t>
+        <w:t xml:space="preserve">BISTA GENERAL</w:t>
       </w:r>
     </w:p>
     <w:p>
@@ -3550,7 +3550,7 @@
       </w:pPr>
       <w:r>
         <w:br w:type="textWrapping"/>
-        <w:t xml:space="preserve">Briefly introduce the main goal of the core lesson to the parents. You can say something like:</w:t>
+        <w:t xml:space="preserve">Introdusí brevemente e meta prinsipal di e lès sentral na e mayornan. Bo por bisa algu manera:</w:t>
       </w:r>
     </w:p>
     <w:p>
@@ -3564,7 +3564,7 @@
       </w:pPr>
       <w:r>
         <w:br w:type="textWrapping"/>
-        <w:t xml:space="preserve">“Today’s main goal is to learn how we can build positive relationships with our children through one-on-one time. Let’s look at a video story…”</w:t>
+        <w:t xml:space="preserve">“E meta prinsipal di awe ta pa siña kon nos por konstruí relashonnan positivo ku nos yunan a traves di tempu unu-pa-unu. Laga nos wak un historia di video…”</w:t>
       </w:r>
     </w:p>
     <w:p>
@@ -3575,7 +3575,7 @@
       <w:bookmarkEnd w:id="22"/>
       <w:r>
         <w:br w:type="textWrapping"/>
-        <w:t xml:space="preserve">Then move on to the video stories.</w:t>
+        <w:t xml:space="preserve">Despues sigui pa e historianan di video.</w:t>
       </w:r>
     </w:p>
     <w:p>
@@ -3597,7 +3597,7 @@
       <w:bookmarkStart w:colFirst="0" w:colLast="0" w:name="_2bn6wsx" w:id="24"/>
       <w:bookmarkEnd w:id="24"/>
       <w:r>
-        <w:t xml:space="preserve">VIDEO STORIES &amp; ROLE PLAY</w:t>
+        <w:t xml:space="preserve">VIDEO STORYS &amp; ROL PLAY</w:t>
       </w:r>
     </w:p>
     <w:p>
@@ -3608,7 +3608,7 @@
       <w:bookmarkStart w:colFirst="0" w:colLast="0" w:name="_n1vesqdexp3b" w:id="25"/>
       <w:bookmarkEnd w:id="25"/>
       <w:r>
-        <w:t xml:space="preserve">VIDEO STORY 1: ONE-ON-ONE TIME WITH YOUR CHILD</w:t>
+        <w:t xml:space="preserve">VIDEO HISTORIA 1: UN-PA-UN BIA KU BO YIU</w:t>
       </w:r>
     </w:p>
     <w:p>
@@ -3620,7 +3620,7 @@
         <w:pStyle w:val="P68B1DB1-Normal3"/>
       </w:pPr>
       <w:r>
-        <w:t xml:space="preserve">Show the video of father and son spending One-on-One Time together.</w:t>
+        <w:t xml:space="preserve">Mustra e video di tata i yu pasando Un-pa-Un Time huntu.</w:t>
       </w:r>
     </w:p>
     <w:p>
@@ -3635,7 +3635,7 @@
       <w:commentRangeStart w:id="1"/>
       <w:commentRangeStart w:id="2"/>
       <w:r>
-        <w:t xml:space="preserve">Click here to watch the video</w:t>
+        <w:t xml:space="preserve">Klik aki pa wak e video</w:t>
       </w:r>
       <w:commentRangeEnd w:id="1"/>
       <w:r>
@@ -3656,7 +3656,7 @@
         <w:spacing w:after="0" w:line="360" w:lineRule="auto"/>
       </w:pPr>
       <w:r>
-        <w:t xml:space="preserve">After watching the video together, facilitate a discussion with the group. You may have to rephrase the questions as well as allow enough time for parents to respond.</w:t>
+        <w:t xml:space="preserve">Despues di wak e video huntu, fasilitá un diskushon ku e grupo. Bo por tin ku refrase e preguntanan i tambe permití sufisiente tempu pa mayornan kontestá.</w:t>
       </w:r>
     </w:p>
     <w:p>
@@ -3666,7 +3666,7 @@
       </w:pPr>
       <w:r>
         <w:br w:type="textWrapping"/>
-        <w:t xml:space="preserve">Guiding questions about the video for discussion:</w:t>
+        <w:t xml:space="preserve">Preguntanan di guia tokante e video pa diskushon:</w:t>
       </w:r>
     </w:p>
     <w:p>
@@ -3680,7 +3680,7 @@
         <w:jc w:val="left"/>
       </w:pPr>
       <w:r>
-        <w:t xml:space="preserve">How does Roberto introduce One-on-One Time?</w:t>
+        <w:t xml:space="preserve">Kon Roberto ta introdusí Un-pa-Un Time?</w:t>
       </w:r>
     </w:p>
     <w:p>
@@ -3694,7 +3694,7 @@
         <w:jc w:val="left"/>
       </w:pPr>
       <w:r>
-        <w:t xml:space="preserve">Why did Roberto say how long One-on-One Time would be? </w:t>
+        <w:t xml:space="preserve">Dikon Roberto a bisa kon largu Un-pa-Un Time lo ta? </w:t>
       </w:r>
     </w:p>
     <w:p>
@@ -3708,7 +3708,7 @@
         <w:jc w:val="left"/>
       </w:pPr>
       <w:r>
-        <w:t xml:space="preserve">How does Roberto show he is paying attention? </w:t>
+        <w:t xml:space="preserve">Kon Roberto ta demostrá ku e ta paga tinu? </w:t>
       </w:r>
     </w:p>
     <w:p>
@@ -3722,7 +3722,7 @@
         <w:jc w:val="left"/>
       </w:pPr>
       <w:r>
-        <w:t xml:space="preserve">How does Roberto allow Daniel to lead? </w:t>
+        <w:t xml:space="preserve">Kon Roberto ta permití Daniel dirigí? </w:t>
       </w:r>
     </w:p>
     <w:p>
@@ -3732,7 +3732,7 @@
         <w:jc w:val="left"/>
       </w:pPr>
       <w:r>
-        <w:t xml:space="preserve">During the discussion, remember to connect responses to the Building Blocks for spending One-on-One time with your child. Write these building blocks clearly on the flip chart:</w:t>
+        <w:t xml:space="preserve">Durante e diskushon, kòrda konektá kontesta na e Blòkinan di Konstrukshon pa pasa tempu Un-pa-Un ku bo yu. Skirbi e blokinan di konstrukshon aki bon kla riba e flip chart:</w:t>
       </w:r>
     </w:p>
     <w:p>
@@ -3745,7 +3745,7 @@
         </w:rPr>
       </w:pPr>
       <w:r>
-        <w:t xml:space="preserve">BUILDING BLOCKS (younger children)</w:t>
+        <w:t xml:space="preserve">BLOKNAN DI KONSTRUKSHON (mucha mas yòn)</w:t>
       </w:r>
     </w:p>
     <w:p>
@@ -3759,7 +3759,7 @@
         <w:jc w:val="left"/>
       </w:pPr>
       <w:r>
-        <w:t xml:space="preserve">One-on-One Time is a special time that you and your child spend together doing something enjoyable. </w:t>
+        <w:t xml:space="preserve">One-on-One Time ta un tempu spesial ku abo i bo yu ta pasa huntu hasiendo algu agradabel. </w:t>
       </w:r>
     </w:p>
     <w:p>
@@ -3773,7 +3773,7 @@
         <w:jc w:val="left"/>
       </w:pPr>
       <w:r>
-        <w:t xml:space="preserve">Follow your child’s lead during One-on-One Time.</w:t>
+        <w:t xml:space="preserve">Sigui e guia di bo yu durante Un-pa-Un Tempu.</w:t>
       </w:r>
     </w:p>
     <w:p>
@@ -3787,7 +3787,7 @@
         <w:jc w:val="left"/>
       </w:pPr>
       <w:r>
-        <w:t xml:space="preserve">Get down to your child’s level.</w:t>
+        <w:t xml:space="preserve">Baha na e nivel di bo yu.</w:t>
       </w:r>
     </w:p>
     <w:p>
@@ -3801,7 +3801,7 @@
         <w:jc w:val="left"/>
       </w:pPr>
       <w:r>
-        <w:t xml:space="preserve">Use eye contact with your child and notice what s/he is doing.</w:t>
+        <w:t xml:space="preserve">Usa kontakto visual ku bo yu i nota kiko e ta hasiendo.</w:t>
       </w:r>
     </w:p>
     <w:p>
@@ -3815,7 +3815,7 @@
         <w:jc w:val="left"/>
       </w:pPr>
       <w:r>
-        <w:t xml:space="preserve">Use your child’s name when you speak to him or her.</w:t>
+        <w:t xml:space="preserve">Usa nòmber di bo yu ora bo ta papia kuné.</w:t>
       </w:r>
     </w:p>
     <w:p>
@@ -3829,7 +3829,7 @@
         <w:jc w:val="left"/>
       </w:pPr>
       <w:r>
-        <w:t xml:space="preserve">Accept what your child wants to do as long as it is a safe activity.</w:t>
+        <w:t xml:space="preserve">Aseptá loke bo yu ke hasi tanten ku e ta un aktividat safe.</w:t>
       </w:r>
     </w:p>
     <w:p>
@@ -3846,7 +3846,7 @@
         </w:rPr>
       </w:pPr>
       <w:r>
-        <w:t xml:space="preserve">Use lots of words to describe what your child is doing.</w:t>
+        <w:t xml:space="preserve">Usa hopi palabra pa deskribí kiko bo yu ta hasiendo.</w:t>
       </w:r>
     </w:p>
     <w:p>
@@ -3863,7 +3863,7 @@
         </w:rPr>
       </w:pPr>
       <w:r>
-        <w:t xml:space="preserve">Use one or more new vocabulary words into your dialogue with your child when appropriate.</w:t>
+        <w:t xml:space="preserve">Usa un òf mas palabra nobo di vokabulario den bo diálogo ku bo yu ora ta apropiá.</w:t>
       </w:r>
     </w:p>
     <w:p>
@@ -3880,7 +3880,7 @@
         </w:rPr>
       </w:pPr>
       <w:r>
-        <w:t xml:space="preserve">Use physical contact (such as touch or hugs) with your child when appropriate</w:t>
+        <w:t xml:space="preserve">Usa kontakto físiko (manera toke òf brasa) ku bo yu ora ta apropiá</w:t>
       </w:r>
     </w:p>
     <w:p>
@@ -3930,16 +3930,16 @@
         <w:t>st</w:t>
       </w:r>
       <w:r>
-        <w:t xml:space="preserve"> PRACTICE: ONE-ON-ONE TIME IN A ROLE-PLAY IN THE BIG GROUP</w:t>
-      </w:r>
-    </w:p>
-    <w:p>
-      <w:pPr>
-        <w:spacing w:after="0" w:line="360" w:lineRule="auto"/>
-        <w:jc w:val="left"/>
-      </w:pPr>
-      <w:r>
-        <w:t xml:space="preserve">Invite participants to role-play the </w:t>
+        <w:t xml:space="preserve"> PRÁKTIKA: UN-KU-UN BIA DEN UN ROL-PLAY DEN E GRUPO GRANDI</w:t>
+      </w:r>
+    </w:p>
+    <w:p>
+      <w:pPr>
+        <w:spacing w:after="0" w:line="360" w:lineRule="auto"/>
+        <w:jc w:val="left"/>
+      </w:pPr>
+      <w:r>
+        <w:t xml:space="preserve">Invitá partisipantenan pa hunga un ròl di e senario </w:t>
       </w:r>
       <w:r>
         <w:rPr>
@@ -3948,22 +3948,22 @@
         <w:t xml:space="preserve">Video Story 1</w:t>
       </w:r>
       <w:r>
-        <w:t xml:space="preserve"> scenario that they just discussed. This will enable them to practice the building blocks for spending One-on-One Time with younger children. You can use the script above as a reference. </w:t>
-      </w:r>
-    </w:p>
-    <w:p>
-      <w:pPr>
-        <w:spacing w:after="0" w:line="360" w:lineRule="auto"/>
-        <w:jc w:val="left"/>
-      </w:pPr>
-    </w:p>
-    <w:p>
-      <w:pPr>
-        <w:spacing w:after="0" w:line="360" w:lineRule="auto"/>
-        <w:jc w:val="left"/>
-      </w:pPr>
-      <w:r>
-        <w:t xml:space="preserve">Here are the steps to follow during the role play:</w:t>
+        <w:t xml:space="preserve"> ku nan a kaba di papia. Esaki lo permití nan pa praktiká e blòkinan di konstrukshon pa pasa Tempu Un-pa-Un ku muchanan mas yòn. Bo por usa e skript ariba komo referensia. </w:t>
+      </w:r>
+    </w:p>
+    <w:p>
+      <w:pPr>
+        <w:spacing w:after="0" w:line="360" w:lineRule="auto"/>
+        <w:jc w:val="left"/>
+      </w:pPr>
+    </w:p>
+    <w:p>
+      <w:pPr>
+        <w:spacing w:after="0" w:line="360" w:lineRule="auto"/>
+        <w:jc w:val="left"/>
+      </w:pPr>
+      <w:r>
+        <w:t xml:space="preserve">Aki ta sigui e pasonan pa sigui durante e wega di ròl:</w:t>
       </w:r>
     </w:p>
     <w:p>
@@ -3977,7 +3977,7 @@
         <w:jc w:val="left"/>
       </w:pPr>
       <w:r>
-        <w:t xml:space="preserve">Ask for two volunteers (one person to play the role of the father and one to play the role of Daniel). The volunteer who plays the role of the father should be the caregiver of a young child (aged 2-9 years). Both persons come to the centre of the circle and face the group.</w:t>
+        <w:t xml:space="preserve">Pidi pa dos boluntario (un persona pa hunga e papel di tata y un pa hunga e papel di Daniel). E boluntario ku ta hunga e ròl di e tata mester ta e kuidadó di un mucha chikitu (di edat 2-9 aña). Tur dos persona ta yega na e sentro di e sirkulo i ta enfrentá e grupo.</w:t>
       </w:r>
     </w:p>
     <w:p>
@@ -3991,7 +3991,7 @@
         <w:jc w:val="left"/>
       </w:pPr>
       <w:r>
-        <w:t xml:space="preserve">If available, provide the props for this role play (paper, scissors).</w:t>
+        <w:t xml:space="preserve">Si ta disponibel, proveé e props pa e wega di ròl aki (papel, schuur).</w:t>
       </w:r>
     </w:p>
     <w:p>
@@ -4005,7 +4005,7 @@
         <w:jc w:val="left"/>
       </w:pPr>
       <w:r>
-        <w:t xml:space="preserve">Explain what should happen during the role play. The father should get down to Daniel’s level, use eye contact, and say: “Daniel, I have 5 minutes to spend one-on-one time with you. What would you like to do?”</w:t>
+        <w:t xml:space="preserve">Splika kiko mester pasa durante e wega di ròl. E tata mester baha na e nivel di Daniel, usa kontakto visual i bisa: “Daniel, mi tin 5 minüt pa pasa un-pa-unu ku bo. Kiko bo lo ke hasi?”</w:t>
       </w:r>
     </w:p>
     <w:p>
@@ -4019,7 +4019,7 @@
         <w:jc w:val="left"/>
       </w:pPr>
       <w:r>
-        <w:t xml:space="preserve">Daniel makes the suggestion of making butterfly with colored paper</w:t>
+        <w:t xml:space="preserve">Daniel ta hasi e sugerensia di traha barbulet ku papel di koló</w:t>
       </w:r>
     </w:p>
     <w:p>
@@ -4033,7 +4033,7 @@
         <w:jc w:val="left"/>
       </w:pPr>
       <w:r>
-        <w:t xml:space="preserve">The father accepts what Daniel wants to do. He says that it is a wonderful idea.</w:t>
+        <w:t xml:space="preserve">E tata ta aseptá loke Daniel ke hasi. E ta bisa ku e ta un idea maravioso.</w:t>
       </w:r>
     </w:p>
     <w:p>
@@ -4047,7 +4047,7 @@
         <w:jc w:val="left"/>
       </w:pPr>
       <w:r>
-        <w:t xml:space="preserve">Daniel starts cutting the colored paper to make wings. The father describes what he is doing (for example, “What a big boy you are using the scissors so safely all by yourself!</w:t>
+        <w:t xml:space="preserve">Daniel ta kuminsá kòrta e papel di koló pa traha ala. E tata ta deskribí kiko e ta hasiendo (por ehèmpel, “Ki un mucha hòmber grandi bo ta usando e skèr asina sigur tur bo so!</w:t>
       </w:r>
     </w:p>
     <w:p>
@@ -4061,7 +4061,7 @@
         <w:jc w:val="left"/>
       </w:pPr>
       <w:r>
-        <w:t xml:space="preserve">Daniel and Roberto continue to follow the script for Video 1 as provided above. The father should continue to follow the building blocks (follow the child’s lead, get down to the child’s level, accept what she wants to do as long as it is safe, use the child’s name, use eye contact, use lots of words to describe what your child is doing, use new vocabulary when appropriate, and use physical contact when appropriate).</w:t>
+        <w:t xml:space="preserve">Daniel i Roberto ta sigui sigui e skript pa Video 1 manera a wòrdu suministrá ariba. E tata mester sigui sigui e blòkinan di konstrukshon (sigui e guia di e mucha, baha na e nivel di e mucha, aseptá loke e ke hasi basta e ta sigur, usa e nòmber di e mucha, usa kontakto visual, usa hopi palabra pa deskribí kiko bo yu ta hasiendo, usa vokabulario nobo ora ta apropiá, i usa kontakto físiko ora ta apropiá).</w:t>
       </w:r>
     </w:p>
     <w:p>
@@ -4075,7 +4075,7 @@
         <w:jc w:val="left"/>
       </w:pPr>
       <w:r>
-        <w:t xml:space="preserve">After the role play is completed, praise the two volunteers and encourage the group to give them a round of applause. You can give each volunteer a sticker on their name tag as a small reward.</w:t>
+        <w:t xml:space="preserve">Despues cu e rol play ta cla, elogia e dos boluntarionan y encurasha e grupo pa duna nan un rond di aplauso. Bo por duna cada boluntario un sticker riba nan name tag como un recompensa chikito.</w:t>
       </w:r>
     </w:p>
     <w:p>
@@ -4089,7 +4089,7 @@
         <w:jc w:val="left"/>
       </w:pPr>
       <w:r>
-        <w:t xml:space="preserve">Ask the two participants how they felt during this role play. Ask Daniel first, and then ask the father. </w:t>
+        <w:t xml:space="preserve">Puntra e dos partisipantenan kon nan a sinti durante e wega di ròl aki. Puntra Daniel promé, i despues puntra e tata. </w:t>
       </w:r>
     </w:p>
     <w:p>
@@ -4103,7 +4103,7 @@
         <w:jc w:val="left"/>
       </w:pPr>
       <w:r>
-        <w:t xml:space="preserve">Ask the participant who played the father if they think they can practice this skill at home with their child. Encourage them and express confidence that they can do it!</w:t>
+        <w:t xml:space="preserve">Puntra e partisipante ku a hunga e tata si nan ta kere ku nan por praktiká e abilidat aki na kas ku nan yu. Animá nan i ekspresá konfiansa ku nan por hasié!</w:t>
       </w:r>
     </w:p>
     <w:p>
@@ -4132,7 +4132,7 @@
       <w:bookmarkEnd w:id="30"/>
       <w:commentRangeStart w:id="3"/>
       <w:r>
-        <w:t xml:space="preserve">VIDEO STORY 2: ONE-ON-ONE TIME WITH YOUR TEEN</w:t>
+        <w:t xml:space="preserve">VIDEO HISTORIA 2: UN-PA-UN BIA KU BO TEEN</w:t>
       </w:r>
       <w:commentRangeEnd w:id="3"/>
       <w:r>
@@ -4148,7 +4148,7 @@
         <w:pStyle w:val="P68B1DB1-Normal3"/>
       </w:pPr>
       <w:r>
-        <w:t xml:space="preserve">Show the video of a father and his teen son spending One-on-One Time together.</w:t>
+        <w:t xml:space="preserve">Mustra e video di un tata i su yu hòmber adolesente pasando One-on-One Time huntu.</w:t>
       </w:r>
     </w:p>
     <w:p>
@@ -4163,7 +4163,7 @@
       <w:commentRangeStart w:id="4"/>
       <w:commentRangeStart w:id="5"/>
       <w:r>
-        <w:t xml:space="preserve">Click here to watch the video</w:t>
+        <w:t xml:space="preserve">Klik aki pa wak e video</w:t>
       </w:r>
       <w:commentRangeEnd w:id="4"/>
       <w:r>
@@ -4185,7 +4185,7 @@
         <w:spacing w:after="0" w:line="360" w:lineRule="auto"/>
       </w:pPr>
       <w:r>
-        <w:t xml:space="preserve">After watching the video together, facilitate a discussion with the group. You may have to rephrase the questions as well as allow enough time for parents to respond.</w:t>
+        <w:t xml:space="preserve">Despues di wak e video huntu, fasilitá un diskushon ku e grupo. Bo por tin ku refrase e preguntanan i tambe permití sufisiente tempu pa mayornan kontestá.</w:t>
       </w:r>
     </w:p>
     <w:p>
@@ -4198,7 +4198,7 @@
       </w:pPr>
       <w:r>
         <w:br w:type="textWrapping"/>
-        <w:t xml:space="preserve">Guiding questions about the video for discussion:</w:t>
+        <w:t xml:space="preserve">Preguntanan di guia tokante e video pa diskushon:</w:t>
       </w:r>
     </w:p>
     <w:p>
@@ -4218,7 +4218,7 @@
         <w:pStyle w:val="P68B1DB1-Normal6"/>
       </w:pPr>
       <w:r>
-        <w:t xml:space="preserve">For caregiver groups of children 2-17</w:t>
+        <w:t xml:space="preserve">Pa gruponan di kuido di muchanan 2-17</w:t>
       </w:r>
     </w:p>
     <w:p>
@@ -4240,7 +4240,7 @@
         <w:jc w:val="left"/>
       </w:pPr>
       <w:r>
-        <w:t xml:space="preserve">How does Miguel feel when his father ignores the message?</w:t>
+        <w:t xml:space="preserve">Kon Miguel ta sinti ora su tata ignorá e mensahe?</w:t>
       </w:r>
     </w:p>
     <w:p>
@@ -4254,7 +4254,7 @@
         <w:jc w:val="left"/>
       </w:pPr>
       <w:r>
-        <w:t xml:space="preserve">What behaviour is the mother modelling to Miguel?</w:t>
+        <w:t xml:space="preserve">Ki komportashon e mama ta modelando pa Miguel?</w:t>
       </w:r>
     </w:p>
     <w:p>
@@ -4268,7 +4268,7 @@
         <w:jc w:val="left"/>
       </w:pPr>
       <w:r>
-        <w:t xml:space="preserve">What do you think would have happened if the father would have responded to the message? Did something like this ever happen to you? How did you feel?</w:t>
+        <w:t xml:space="preserve">Kiko bo ta kere lo a pasa si e tata lo a respondé na e mensahe? Algu asina a yega di pasa ku bo? Kon bo a sinti?</w:t>
       </w:r>
     </w:p>
     <w:p>
@@ -4292,7 +4292,7 @@
         <w:pStyle w:val="P68B1DB1-Normal6"/>
       </w:pPr>
       <w:r>
-        <w:t xml:space="preserve">For caregiver groups of children 10-17</w:t>
+        <w:t xml:space="preserve">Pa gruponan di kuido di muchanan 10-17</w:t>
       </w:r>
     </w:p>
     <w:p>
@@ -4314,7 +4314,7 @@
         <w:jc w:val="left"/>
       </w:pPr>
       <w:r>
-        <w:t xml:space="preserve">How does Roberto introduce One-on-One Time?</w:t>
+        <w:t xml:space="preserve">Kon Roberto ta introdusí Un-pa-Un Time?</w:t>
       </w:r>
     </w:p>
     <w:p>
@@ -4328,7 +4328,7 @@
         <w:jc w:val="left"/>
       </w:pPr>
       <w:r>
-        <w:t xml:space="preserve">Why did Roberto say how long One-on-One Time would be? </w:t>
+        <w:t xml:space="preserve">Dikon Roberto a bisa kon largu Un-pa-Un Time lo ta? </w:t>
       </w:r>
     </w:p>
     <w:p>
@@ -4342,7 +4342,7 @@
         <w:jc w:val="left"/>
       </w:pPr>
       <w:r>
-        <w:t xml:space="preserve">How does Roberto show he is paying attention? </w:t>
+        <w:t xml:space="preserve">Kon Roberto ta demostrá ku e ta paga tinu? </w:t>
       </w:r>
     </w:p>
     <w:p>
@@ -4356,7 +4356,7 @@
         <w:jc w:val="left"/>
       </w:pPr>
       <w:r>
-        <w:t xml:space="preserve">How does Roberto allow Daniel to lead? </w:t>
+        <w:t xml:space="preserve">Kon Roberto ta permití Daniel dirigí? </w:t>
       </w:r>
     </w:p>
     <w:p>
@@ -4370,7 +4370,7 @@
         <w:jc w:val="left"/>
       </w:pPr>
       <w:r>
-        <w:t xml:space="preserve">How does Miguel feel when his father ignores the message?</w:t>
+        <w:t xml:space="preserve">Kon Miguel ta sinti ora su tata ignorá e mensahe?</w:t>
       </w:r>
     </w:p>
     <w:p>
@@ -4392,7 +4392,7 @@
         <w:jc w:val="left"/>
       </w:pPr>
       <w:r>
-        <w:t xml:space="preserve">During the discussion, remember to connect responses to the Building Blocks for spending One-on-One time with your pre-adolescent or teenager. Remember to write these down on the flip chart:</w:t>
+        <w:t xml:space="preserve">Durante e diskushon, kòrda konektá kontesta na e Blòkinan di Konstrukshon pa pasa tempu Un-pa-Un ku bo pre-adolesente òf tiner. Kòrda skirbi esakinan riba e flip chart:</w:t>
       </w:r>
     </w:p>
     <w:p>
@@ -4413,7 +4413,7 @@
       <w:bookmarkStart w:colFirst="0" w:colLast="0" w:name="_f4gxgp39ja7" w:id="31"/>
       <w:bookmarkEnd w:id="31"/>
       <w:r>
-        <w:t xml:space="preserve">BUILDING BLOCKS (teens)</w:t>
+        <w:t xml:space="preserve">BLOKNAN DI KONSTRUKSHON (teens)</w:t>
       </w:r>
     </w:p>
     <w:p>
@@ -4427,7 +4427,7 @@
         <w:jc w:val="left"/>
       </w:pPr>
       <w:r>
-        <w:t xml:space="preserve">One-on-One Time is special time that you and your child spend together doing and/or talking about something enjoyable. </w:t>
+        <w:t xml:space="preserve">One-on-One Time ta tempu spesial ku abo i bo yu ta pasa huntu hasiendo i/òf papia tokante algu agradabel. </w:t>
       </w:r>
     </w:p>
     <w:p>
@@ -4441,7 +4441,7 @@
         <w:jc w:val="left"/>
       </w:pPr>
       <w:r>
-        <w:t xml:space="preserve">Give them all of your attention.</w:t>
+        <w:t xml:space="preserve">Duna nan tur bo atenshon.</w:t>
       </w:r>
     </w:p>
     <w:p>
@@ -4455,7 +4455,7 @@
         <w:jc w:val="left"/>
       </w:pPr>
       <w:r>
-        <w:t xml:space="preserve">Listen to your child when they are talking to you. </w:t>
+        <w:t xml:space="preserve">Skucha bo yu ora nan ta papia ku bo. </w:t>
       </w:r>
     </w:p>
     <w:p>
@@ -4469,7 +4469,7 @@
         <w:jc w:val="left"/>
       </w:pPr>
       <w:r>
-        <w:t xml:space="preserve">Use eye contact with your child and notice what s/he is doing.</w:t>
+        <w:t xml:space="preserve">Usa kontakto visual ku bo yu i nota kiko e ta hasiendo.</w:t>
       </w:r>
     </w:p>
     <w:p>
@@ -4483,7 +4483,7 @@
         <w:jc w:val="left"/>
       </w:pPr>
       <w:r>
-        <w:t xml:space="preserve">Respond with interest and ask follow-up questions. </w:t>
+        <w:t xml:space="preserve">Kontestá ku interes i hasi preguntanan di siguimentu. </w:t>
       </w:r>
     </w:p>
     <w:p>
@@ -4500,7 +4500,7 @@
         </w:rPr>
       </w:pPr>
       <w:r>
-        <w:t xml:space="preserve">Use physical contact (such as touch or hugs) with your child as appropriate.</w:t>
+        <w:t xml:space="preserve">Usa kontakto físiko (manera toke òf brasa) ku bo yu segun ta apropiá.</w:t>
       </w:r>
     </w:p>
     <w:p>
@@ -4514,7 +4514,7 @@
         <w:jc w:val="left"/>
       </w:pPr>
       <w:r>
-        <w:t xml:space="preserve">Use your child’s name when you speak to him or her.</w:t>
+        <w:t xml:space="preserve">Usa nòmber di bo yu ora bo ta papia kuné.</w:t>
       </w:r>
     </w:p>
     <w:p>
@@ -4545,16 +4545,16 @@
         <w:t>nd</w:t>
       </w:r>
       <w:r>
-        <w:t xml:space="preserve"> PRACTICE: ONE-ON-ONE TIME IN A ROLE-PLAY IN THE BIG GROUP</w:t>
-      </w:r>
-    </w:p>
-    <w:p>
-      <w:pPr>
-        <w:spacing w:after="0" w:line="360" w:lineRule="auto"/>
-        <w:jc w:val="left"/>
-      </w:pPr>
-      <w:r>
-        <w:t xml:space="preserve">Invite participants to role-play the </w:t>
+        <w:t xml:space="preserve"> PRÁKTIKA: UN-KU-UN BIA DEN UN ROLE-PLAY DEN E GRUPO GRANDI</w:t>
+      </w:r>
+    </w:p>
+    <w:p>
+      <w:pPr>
+        <w:spacing w:after="0" w:line="360" w:lineRule="auto"/>
+        <w:jc w:val="left"/>
+      </w:pPr>
+      <w:r>
+        <w:t xml:space="preserve">Invitá partisipantenan pa hunga un ròl di e senario </w:t>
       </w:r>
       <w:r>
         <w:rPr>
@@ -4563,7 +4563,7 @@
         <w:t xml:space="preserve">Video Story 2</w:t>
       </w:r>
       <w:r>
-        <w:t xml:space="preserve"> scenario that they just discussed. This will enable them to practice the building blocks for spending One-on-One Time with teenagers.</w:t>
+        <w:t xml:space="preserve"> ku nan a kaba di papia. Esaki lo permití nan pa praktiká e blòkinan di konstrukshon pa pasa Tempu Un-pa-Un ku hóbennan.</w:t>
       </w:r>
     </w:p>
     <w:p>
@@ -4581,7 +4581,7 @@
         <w:jc w:val="left"/>
       </w:pPr>
       <w:r>
-        <w:t xml:space="preserve">Here are the steps that can be followed during the role play. Allow the volunteers to offer their own suggestions or things to say, as long as they reflect the Building Blocks above:</w:t>
+        <w:t xml:space="preserve">Aki ta sigui e pasonan ku por sigui durante e wega di ròl. Pèrmití e boluntarionan ofresé nan mes sugerensia òf kosnan pa bisa, basta ku nan ta reflehá e Blòkinan di Konstrukshon ariba:</w:t>
       </w:r>
     </w:p>
     <w:p>
@@ -4595,7 +4595,7 @@
         <w:jc w:val="left"/>
       </w:pPr>
       <w:r>
-        <w:t xml:space="preserve">Ask for two volunteers (one person to play the role of the father and one to play the role of Miguel). The volunteer who plays the role of the father should be the caregiver of a pre-adolescent or teenager (aged 10-17 years). Both persons come to the centre of the circle and face the group.</w:t>
+        <w:t xml:space="preserve">Pidi pa dos boluntario (un persona pa hunga e papel di tata y un pa hunga e papel di Miguel). E boluntario ku ta hunga e ròl di e tata mester ta e dunadó di kuido di un pre-adolesente òf tiner (di edat 10-17 aña). Tur dos persona ta yega na e sentro di e sirkulo i ta enfrentá e grupo.</w:t>
       </w:r>
     </w:p>
     <w:p>
@@ -4609,7 +4609,7 @@
         <w:jc w:val="left"/>
       </w:pPr>
       <w:r>
-        <w:t xml:space="preserve">Explain what should happen during the role play:</w:t>
+        <w:t xml:space="preserve">Splika kiko mester pasa durante e wega di ròl:</w:t>
       </w:r>
     </w:p>
     <w:p>
@@ -4623,7 +4623,7 @@
         <w:jc w:val="left"/>
       </w:pPr>
       <w:r>
-        <w:t xml:space="preserve">Miguel has arrived home from school and the father tells him that he wants to hear all about his day.</w:t>
+        <w:t xml:space="preserve">Miguel a yega kas for di skol i e tata ta bis’é ku e ke tende tur kos di su dia.</w:t>
       </w:r>
     </w:p>
     <w:p>
@@ -4637,7 +4637,7 @@
         <w:jc w:val="left"/>
       </w:pPr>
       <w:r>
-        <w:t xml:space="preserve">Miguel describes his day. </w:t>
+        <w:t xml:space="preserve">Miguel ta deskribí su dia. </w:t>
       </w:r>
     </w:p>
     <w:p>
@@ -4651,7 +4651,7 @@
         <w:jc w:val="left"/>
       </w:pPr>
       <w:r>
-        <w:t xml:space="preserve">The father follows all the building blocks using his words and body language (giving all of his attention, listening when he is talking, using eye contact, responding with interest and asking follow-up questions, using physical contact when appropriate).</w:t>
+        <w:t xml:space="preserve">E tata ta sigui tur e blòkinan di konstrukshon usando su palabranan i lenguahe di kurpa (duna tur su atenshon, skucha ora e ta papia, usando kontakto visual, kontestá ku interes i hasi preguntanan di siguimentu, usando kontakto físiko ora ta apropiá).</w:t>
       </w:r>
     </w:p>
     <w:p>
@@ -4665,7 +4665,7 @@
         <w:jc w:val="left"/>
       </w:pPr>
       <w:r>
-        <w:t xml:space="preserve">After the role play is completed, praise the two volunteers and encourage the group to give them a round of applause. You can give each volunteer a sticker on their name tag as a small reward.</w:t>
+        <w:t xml:space="preserve">Despues cu e rol play ta cla, elogia e dos boluntarionan y encurasha e grupo pa duna nan un rond di aplauso. Bo por duna cada boluntario un sticker riba nan name tag como un recompensa chikito.</w:t>
       </w:r>
     </w:p>
     <w:p>
@@ -4679,7 +4679,7 @@
         <w:jc w:val="left"/>
       </w:pPr>
       <w:r>
-        <w:t xml:space="preserve">Ask the two participants how they felt during this role play. Ask Miguel first, and then ask the father. </w:t>
+        <w:t xml:space="preserve">Puntra e dos partisipantenan kon nan a sinti durante e wega di ròl aki. Puntra Miguel promé, i despues puntra e tata. </w:t>
       </w:r>
     </w:p>
     <w:p>
@@ -4693,7 +4693,7 @@
         <w:jc w:val="left"/>
       </w:pPr>
       <w:r>
-        <w:t xml:space="preserve">Ask the participant who played the father if they think they can practice this skill at home with their child. Encourage them and express confidence that they can do it!</w:t>
+        <w:t xml:space="preserve">Puntra e partisipante ku a hunga e tata si nan ta kere ku nan por praktiká e abilidat aki na kas ku nan yu. Animá nan i ekspresá konfiansa ku nan por hasié!</w:t>
       </w:r>
     </w:p>
     <w:p>
@@ -4758,7 +4758,7 @@
       <w:bookmarkStart w:colFirst="0" w:colLast="0" w:name="_w20hf491kifi" w:id="34"/>
       <w:bookmarkEnd w:id="34"/>
       <w:r>
-        <w:t xml:space="preserve">DISCUSSION: BENEFITS OF ONE-ON-ONE TIME</w:t>
+        <w:t xml:space="preserve">DISKUSHON: BENEFISIONAN DI TEMPU UN PA UN</w:t>
       </w:r>
     </w:p>
     <w:p>
@@ -4767,7 +4767,7 @@
         <w:spacing w:after="120" w:line="360" w:lineRule="auto"/>
       </w:pPr>
       <w:r>
-        <w:t xml:space="preserve">Lead participants in a group discussion about the benefits of spending One-on-One Time with each other. </w:t>
+        <w:t xml:space="preserve">Hiba partisipantenan den un diskushon di grupo tokante e benefisionan di pasa Un-pa-Un Tempu ku otro. </w:t>
       </w:r>
     </w:p>
     <w:p>
@@ -4780,7 +4780,7 @@
         <w:pStyle w:val="P68B1DB1-Normal2"/>
       </w:pPr>
       <w:r>
-        <w:t xml:space="preserve">Guiding questions for this discussion are:</w:t>
+        <w:t xml:space="preserve">Preguntanan di guia pa e diskushon aki ta:</w:t>
       </w:r>
     </w:p>
     <w:p>
@@ -4794,7 +4794,7 @@
         <w:ind w:left="714" w:hanging="357"/>
       </w:pPr>
       <w:r>
-        <w:t xml:space="preserve">How would spending One-on-One Time change your relationship with your child?</w:t>
+        <w:t xml:space="preserve">Kon pasa Un-pa-Un Time lo kambia bo relashon ku bo yu?</w:t>
       </w:r>
     </w:p>
     <w:p>
@@ -4808,7 +4808,7 @@
         <w:ind w:left="714" w:hanging="357"/>
       </w:pPr>
       <w:r>
-        <w:t xml:space="preserve">How would you and your child benefit from the One-on-One Time? What would you or they learn or gain from the experience?</w:t>
+        <w:t xml:space="preserve">Kon abo i bo yu lo benefisiá di e Tempu Un-pa-Un? Kiko abo òf nan lo siña òf gana for di e eksperensia?</w:t>
       </w:r>
     </w:p>
     <w:p>
@@ -4826,25 +4826,25 @@
         </w:rPr>
       </w:pPr>
       <w:r>
-        <w:t xml:space="preserve">Why would you want to </w:t>
+        <w:t xml:space="preserve">Dikon bo lo ke </w:t>
       </w:r>
       <w:r>
         <w:rPr>
           <w:b w:val="1"/>
         </w:rPr>
-        <w:t xml:space="preserve">actively listen </w:t>
-      </w:r>
-      <w:r>
-        <w:t xml:space="preserve">to your child during One-on-One Time? What does </w:t>
+        <w:t xml:space="preserve">skucha </w:t>
+      </w:r>
+      <w:r>
+        <w:t xml:space="preserve">bo yu durante Un-pa-Un Time? Kiko </w:t>
       </w:r>
       <w:r>
         <w:rPr>
           <w:b w:val="1"/>
         </w:rPr>
-        <w:t xml:space="preserve">active listening</w:t>
-      </w:r>
-      <w:r>
-        <w:t xml:space="preserve"> mean to you? </w:t>
+        <w:t xml:space="preserve">skuchamentu aktivo</w:t>
+      </w:r>
+      <w:r>
+        <w:t xml:space="preserve"> ta nifiká pa bo? </w:t>
       </w:r>
     </w:p>
     <w:p>
@@ -4859,7 +4859,7 @@
       <w:bookmarkStart w:colFirst="0" w:colLast="0" w:name="_60p64p7ouphn" w:id="35"/>
       <w:bookmarkEnd w:id="35"/>
       <w:r>
-        <w:t xml:space="preserve">On the flip chart, write down participants’ ideas as principles about WHY they should spend One-on-One Time together. Make sure that you are modelling active listening!</w:t>
+        <w:t xml:space="preserve">Riba e flip chart, skirbi e ideanan di e partisipantenan komo prinsipionan tokante DIKON nan mester pasa Un-pa-Un Tempu huntu. Sòru pa bo ta modelando skuchamentu aktivo!</w:t>
       </w:r>
     </w:p>
     <w:p>
@@ -4873,7 +4873,7 @@
         <w:pStyle w:val="P68B1DB1-Normal2"/>
       </w:pPr>
       <w:r>
-        <w:t xml:space="preserve">Try to draw out the following benefits of One-on-One Time from the discussion: </w:t>
+        <w:t xml:space="preserve">Purba di saka e siguiente benefisionan di Un-pa-Un Time for di e diskushon: </w:t>
       </w:r>
     </w:p>
     <w:p>
@@ -4886,7 +4886,7 @@
         <w:ind w:left="1077" w:hanging="360"/>
       </w:pPr>
       <w:r>
-        <w:t xml:space="preserve">One-on-One Time improves the relationship between parents/caregivers and children.</w:t>
+        <w:t xml:space="preserve">One-on-One Time ta mehorá e relashon entre mayornan/kuidadónan i muchanan.</w:t>
       </w:r>
     </w:p>
     <w:p>
@@ -4899,7 +4899,7 @@
         <w:ind w:left="1077" w:hanging="360"/>
       </w:pPr>
       <w:r>
-        <w:t xml:space="preserve">Children feel valuable and loved.</w:t>
+        <w:t xml:space="preserve">Mucha ta sinti nan mes balioso i stimá.</w:t>
       </w:r>
     </w:p>
     <w:p>
@@ -4912,7 +4912,7 @@
         <w:ind w:left="1071" w:hanging="357"/>
       </w:pPr>
       <w:r>
-        <w:t xml:space="preserve">Shows your children that you think that what they are doing is important.</w:t>
+        <w:t xml:space="preserve">Ta mustra bo yunan ku bo ta kere ku loke nan ta hasiendo ta importante.</w:t>
       </w:r>
     </w:p>
     <w:p>
@@ -4925,7 +4925,7 @@
         <w:ind w:left="1077" w:hanging="360"/>
       </w:pPr>
       <w:r>
-        <w:t xml:space="preserve">Increases trust and improves communication between parents and children.</w:t>
+        <w:t xml:space="preserve">Ta oumentá konfiansa i mehorá komunikashon entre mayornan i yunan.</w:t>
       </w:r>
     </w:p>
     <w:p>
@@ -4938,7 +4938,7 @@
         <w:ind w:left="1071" w:hanging="357"/>
       </w:pPr>
       <w:r>
-        <w:t xml:space="preserve">Listening carefully to children and valuing their ideas encourages them to think for themselves and take the lead in other areas of their lives.</w:t>
+        <w:t xml:space="preserve">Skuchando mucha kuidadosamente i dunando balor na nan ideanan ta animá nan pa pensa pa nan mes i tuma delantera den otro áreanan di nan bida.</w:t>
       </w:r>
     </w:p>
     <w:p>
@@ -4951,7 +4951,7 @@
         <w:ind w:left="1071" w:hanging="357"/>
       </w:pPr>
       <w:r>
-        <w:t xml:space="preserve">Gives parents a chance to learn a lot about their childrens’ interests and abilities. </w:t>
+        <w:t xml:space="preserve">Ta duna mayornan un chèns pa siña hopi tokante e interesnan i abilidatnan di nan yunan. </w:t>
       </w:r>
     </w:p>
     <w:p>
@@ -4964,7 +4964,7 @@
         <w:ind w:left="1077" w:hanging="360"/>
       </w:pPr>
       <w:r>
-        <w:t xml:space="preserve">School-related activities can be an opportunity for One-on-One-time and can motivate children in their schoolwork.</w:t>
+        <w:t xml:space="preserve">Aktividatnan relashoná ku skol por ta un oportunidat pa One-on-One-time i por motivá muchanan den nan trabou di skol.</w:t>
       </w:r>
     </w:p>
     <w:p>
@@ -4977,7 +4977,7 @@
         <w:ind w:left="1077" w:hanging="360"/>
       </w:pPr>
       <w:r>
-        <w:t xml:space="preserve">For young children, new vocabulary used during one-on-one time can be an opportunity to learn new words. </w:t>
+        <w:t xml:space="preserve">Pa muchanan chikitu, vokabulario nobo ku ta wòrdu usá durante tempu unu-ku-unu por ta un oportunidat pa siña palabranan nobo. </w:t>
       </w:r>
     </w:p>
     <w:p>
@@ -4989,10 +4989,10 @@
         <w:rPr>
           <w:b w:val="1"/>
         </w:rPr>
-        <w:t xml:space="preserve">PLEASE NOTE!</w:t>
-      </w:r>
-      <w:r>
-        <w:t xml:space="preserve"> The list above is just a suggestion. Try to identify most of these benefits together. Parents may also provide other reasons about why spending One-on-One may be a positive experience for parents and children. This is wonderful!!</w:t>
+        <w:t xml:space="preserve">TUMA NOTA!</w:t>
+      </w:r>
+      <w:r>
+        <w:t xml:space="preserve"> E lista ariba ta djis un sugerensia. Purba di identifiká mayoria di e benefisionan aki huntu. Mayornan por duna otro motibunan tambe tokante dikon gasta Un-pa-Un por ta un eksperensia positivo pa mayornan i yunan. Esaki ta maravioso!!</w:t>
       </w:r>
     </w:p>
     <w:p>
@@ -5014,7 +5014,7 @@
       <w:bookmarkStart w:colFirst="0" w:colLast="0" w:name="_rgxx65v9o3ex" w:id="37"/>
       <w:bookmarkEnd w:id="37"/>
       <w:r>
-        <w:t xml:space="preserve">DISCUSSION: ACTIVITIES TO DO DURING ONE-ON-ONE TIME</w:t>
+        <w:t xml:space="preserve">DISKUSHON: AKTIVIDATNAN PA HASI DURANTE TEMPU UN-KU-UN</w:t>
       </w:r>
     </w:p>
     <w:p>
@@ -5022,7 +5022,7 @@
         <w:spacing w:after="120" w:line="360" w:lineRule="auto"/>
       </w:pPr>
       <w:r>
-        <w:t xml:space="preserve">Lead participants in a group discussion to identify possible activities they can do during One-on-One Time. </w:t>
+        <w:t xml:space="preserve">Hiba partisipantenan den un diskushon di grupo pa identifiká posibel aktividatnan ku nan por hasi durante Un-pa-Un Tempu. </w:t>
       </w:r>
     </w:p>
     <w:p>
@@ -5031,7 +5031,7 @@
         <w:spacing w:after="120" w:line="360" w:lineRule="auto"/>
       </w:pPr>
       <w:r>
-        <w:t xml:space="preserve">It can be challenging for participants to know what to do with their children – especially if there is only a little time to spend together and/or they do not have a good relationship between them. </w:t>
+        <w:t xml:space="preserve">E por ta un reto pa e partisipantenan sa kiko pa hasi ku nan yunan – spesialmente si tin solamente un tiki tempu pa pasa huntu i/òf nan no tin un bon relashon entre nan. </w:t>
       </w:r>
     </w:p>
     <w:p>
@@ -5039,7 +5039,7 @@
         <w:spacing w:after="120" w:line="360" w:lineRule="auto"/>
       </w:pPr>
       <w:r>
-        <w:t xml:space="preserve">Ask participants to think of activities that they could do together. These activities should ideally be things that do not involve a screen, such as a phone, tablet, or TV. These activities could be things that the child likes to do, or a chore that parent and child could do together (instead of parents making their child do the chore by themselves). </w:t>
+        <w:t xml:space="preserve">Pidi e partisipantenan pa pensa riba aktividatnan ku nan por hasi huntu. E aktividatnan aki idealmente mester ta kosnan ku no ta enserá un pantaya, manera un telefon, tablet òf televishon. E aktividatnan aki por ta kosnan ku e mucha gusta hasi, òf un tarea ku mayor i yu por hasi huntu (en bes di mayornan pone nan yu hasi e tarea nan so). </w:t>
       </w:r>
     </w:p>
     <w:p>
@@ -5047,7 +5047,7 @@
         <w:spacing w:after="120" w:line="360" w:lineRule="auto"/>
       </w:pPr>
       <w:r>
-        <w:t xml:space="preserve">It can even be a conversation about the day – whatever the child wants within acceptable limits! It is important that the activity is something that is FREE and REALISTIC!</w:t>
+        <w:t xml:space="preserve">E por ta asta un kombersashon tokante e dia – loke ku e mucha ke denter di límitenan aseptabel! Ta importante pa e aktividat ta algu ku ta GRATIS i REALISTIKO!</w:t>
       </w:r>
     </w:p>
     <w:p>
@@ -5055,7 +5055,7 @@
         <w:spacing w:after="120" w:line="360" w:lineRule="auto"/>
       </w:pPr>
       <w:r>
-        <w:t xml:space="preserve">Write the suggestions on the flipchart.</w:t>
+        <w:t xml:space="preserve">Skirbi e sugerensianan riba e flipchart.</w:t>
       </w:r>
     </w:p>
     <w:p>
@@ -5068,7 +5068,7 @@
         <w:pStyle w:val="P68B1DB1-Normal2"/>
       </w:pPr>
       <w:r>
-        <w:t xml:space="preserve">Possible activities:</w:t>
+        <w:t xml:space="preserve">Posibel aktividatnan:</w:t>
       </w:r>
     </w:p>
     <w:p>
@@ -5084,7 +5084,7 @@
         </w:rPr>
       </w:pPr>
       <w:r>
-        <w:t xml:space="preserve">Talking about the day</w:t>
+        <w:t xml:space="preserve">Papiando tokante e dia</w:t>
       </w:r>
     </w:p>
     <w:p>
@@ -5100,7 +5100,7 @@
         </w:rPr>
       </w:pPr>
       <w:r>
-        <w:t xml:space="preserve">Talking about something your child likes, such as sports, T.V. show, friends</w:t>
+        <w:t xml:space="preserve">Papia tokante algu ku bo yu gusta, manera deporte, programa di televishon, amigunan</w:t>
       </w:r>
     </w:p>
     <w:p>
@@ -5116,7 +5116,7 @@
         </w:rPr>
       </w:pPr>
       <w:r>
-        <w:t xml:space="preserve">Doing a chore together </w:t>
+        <w:t xml:space="preserve">Hasiendo un tarea huntu </w:t>
       </w:r>
     </w:p>
     <w:p>
@@ -5132,7 +5132,7 @@
         </w:rPr>
       </w:pPr>
       <w:r>
-        <w:t xml:space="preserve">Making and/or eating a meal together</w:t>
+        <w:t xml:space="preserve">Traha i/òf kome un kuminda huntu</w:t>
       </w:r>
     </w:p>
     <w:p>
@@ -5148,7 +5148,7 @@
         </w:rPr>
       </w:pPr>
       <w:r>
-        <w:t xml:space="preserve">Telling a story</w:t>
+        <w:t xml:space="preserve">Konta un historia</w:t>
       </w:r>
     </w:p>
     <w:p>
@@ -5164,7 +5164,7 @@
         </w:rPr>
       </w:pPr>
       <w:r>
-        <w:t xml:space="preserve">Going for a walk at the park</w:t>
+        <w:t xml:space="preserve">Bai un kaminata na e parke</w:t>
       </w:r>
     </w:p>
     <w:p>
@@ -5180,7 +5180,7 @@
         </w:rPr>
       </w:pPr>
       <w:r>
-        <w:t xml:space="preserve">Looking at or reading a story book together</w:t>
+        <w:t xml:space="preserve">Mirando òf lesando un buki di kuenta huntu</w:t>
       </w:r>
     </w:p>
     <w:p>
@@ -5196,7 +5196,7 @@
         </w:rPr>
       </w:pPr>
       <w:r>
-        <w:t xml:space="preserve">Playing a game or building a puzzle together</w:t>
+        <w:t xml:space="preserve">Hungando un wega òf konstruí un puzzel huntu</w:t>
       </w:r>
     </w:p>
     <w:p>
@@ -5212,7 +5212,7 @@
         </w:rPr>
       </w:pPr>
       <w:r>
-        <w:t xml:space="preserve">Playing with toys together </w:t>
+        <w:t xml:space="preserve">Hungando ku ko’i hunga huntu </w:t>
       </w:r>
     </w:p>
     <w:p>
@@ -5234,7 +5234,7 @@
       <w:bookmarkStart w:colFirst="0" w:colLast="0" w:name="_kivoc3ldup9m" w:id="39"/>
       <w:bookmarkEnd w:id="39"/>
       <w:r>
-        <w:t xml:space="preserve">PRACTICING SKILLS IN PAIRS: ONE-ON-ONE TIME </w:t>
+        <w:t xml:space="preserve">PRAKTIKA HABILIDADNAN DEN PAR: UN-KU-UN BIAHA </w:t>
       </w:r>
     </w:p>
     <w:p>
@@ -5243,7 +5243,7 @@
         <w:spacing w:after="120" w:line="360" w:lineRule="auto"/>
       </w:pPr>
       <w:r>
-        <w:t xml:space="preserve">Practicing skills in pairs allows participants to try out their home activities in the safe environment of the group. They also have the opportunity to experience a scenario from the perspective of their child.</w:t>
+        <w:t xml:space="preserve">Praktikando abilidatnan den pareha ta permití partisipantenan purba nan aktividatnan na kas den e ambiente sigur di e grupo. Tambe nan tin e oportunidat pa eksperensiá un senario for di e perspektiva di nan yu.</w:t>
       </w:r>
     </w:p>
     <w:p>
@@ -5257,7 +5257,7 @@
         <w:pStyle w:val="P68B1DB1-Normal2"/>
       </w:pPr>
       <w:r>
-        <w:t xml:space="preserve">Format for practicing in pairs:</w:t>
+        <w:t xml:space="preserve">Formato pa praktiká den pareha:</w:t>
       </w:r>
     </w:p>
     <w:p>
@@ -5268,9 +5268,9 @@
         <w:pStyle w:val="P68B1DB1-Normal2"/>
       </w:pPr>
       <w:r>
-        <w:t xml:space="preserve"> A.</w:t>
+        <w:t xml:space="preserve"> UN.</w:t>
         <w:tab/>
-        <w:t>Introduction</w:t>
+        <w:t>Introdukshon</w:t>
       </w:r>
     </w:p>
     <w:p>
@@ -5284,7 +5284,7 @@
         <w:ind w:left="1134" w:right="420" w:hanging="360"/>
       </w:pPr>
       <w:r>
-        <w:t xml:space="preserve">Introduce that participants are now going to practise spending One-on-One Time together in pairs using Active Listening skills.</w:t>
+        <w:t xml:space="preserve">Introdusí ku e partisipantenan awor ta bai praktiká pasa Un-pa-Un Tempu huntu den pareha usando abilidatnan di Skuchamentu Aktivo.</w:t>
       </w:r>
     </w:p>
     <w:p>
@@ -5298,7 +5298,7 @@
         <w:ind w:left="1134" w:right="420" w:hanging="360"/>
       </w:pPr>
       <w:r>
-        <w:t xml:space="preserve">Explain that practicing now will make it easier to do the activities at home, especially since this might be a new thing. </w:t>
+        <w:t xml:space="preserve">Splika ku praktiká awor lo hasié mas fásil pa hasi e aktividatnan na kas, spesialmente pasobra esaki por ta un kos nobo. </w:t>
       </w:r>
     </w:p>
     <w:p>
@@ -5312,7 +5312,7 @@
         <w:ind w:left="1134" w:right="420" w:hanging="360"/>
       </w:pPr>
       <w:r>
-        <w:t xml:space="preserve">Explain that everyone will get a chance to practise new skills before using them at home.</w:t>
+        <w:t xml:space="preserve">Splika ku tur hende lo haña chèns di praktiká abilidatnan nobo promé ku usa nan na kas.</w:t>
       </w:r>
     </w:p>
     <w:p>
@@ -5325,7 +5325,7 @@
       <w:r>
         <w:t>B.</w:t>
         <w:tab/>
-        <w:t xml:space="preserve">Practicing in pairs</w:t>
+        <w:t xml:space="preserve">Praktikando den pareha</w:t>
       </w:r>
     </w:p>
     <w:p>
@@ -5339,7 +5339,7 @@
         <w:ind w:left="1134" w:right="420" w:hanging="360"/>
       </w:pPr>
       <w:r>
-        <w:t xml:space="preserve">Ask parents to think about what activity they would like to do together with their child that would allow them to spend One-on-One Time together. They can choose from the list or come up with a new one.</w:t>
+        <w:t xml:space="preserve">Pidi mayornan pa pensa riba ki aktividat nan lo ke hasi huntu ku nan yu ku lo permití nan pasa One-on-One Time huntu. Nan por scoge for di e lista of bin cu uno nobo.</w:t>
       </w:r>
     </w:p>
     <w:p>
@@ -5353,7 +5353,7 @@
         <w:ind w:left="1134" w:right="420" w:hanging="360"/>
       </w:pPr>
       <w:r>
-        <w:t xml:space="preserve">Parents should then find a partner in the room. Where possible, parents with young children (age 2-9) should pair with another parent who has a young child, and parents of adolescents (10-17) should pair with another parent who has an adolescent. </w:t>
+        <w:t xml:space="preserve">E ora ei mayornan mester buska un partner den e kamber. Kaminda ta posibel, mayornan ku yunan chikitu (edat 2-9) mester pareha ku un otro mayor ku tin un yu chikitu, i mayornan di adolesentenan (10-17) mester pareha ku un otro mayor ku tin un adolesente. </w:t>
       </w:r>
     </w:p>
     <w:p>
@@ -5367,7 +5367,7 @@
         <w:ind w:left="1134" w:right="420" w:hanging="360"/>
       </w:pPr>
       <w:r>
-        <w:t xml:space="preserve">Each pair should take turns practicing how they will spend One-on-One time with their child. Each person will play a parent role playing their chosen activity, as well as a child role playing what the other parent has chosen as their activity.</w:t>
+        <w:t xml:space="preserve">Kada pareha mester tuma turno pa praktiká kon nan lo pasa tempu Un-pa-Un ku nan yu. Kada persona lo hunga un ròl di mayor hungando nan aktividat skohé, i tambe un ròl di mucha hungando loke e otro mayor a skohe komo su aktividat.</w:t>
       </w:r>
     </w:p>
     <w:p>
@@ -5381,7 +5381,7 @@
         <w:ind w:left="1134" w:right="420" w:hanging="360"/>
       </w:pPr>
       <w:r>
-        <w:t xml:space="preserve">The practice should be brief, with only a few minutes per turn!</w:t>
+        <w:t xml:space="preserve">E práktika mester ta kòrtiku, ku solamente algun minüt pa turno!</w:t>
       </w:r>
     </w:p>
     <w:p>
@@ -5395,7 +5395,7 @@
         <w:ind w:left="1134" w:right="420" w:hanging="360"/>
       </w:pPr>
       <w:r>
-        <w:t xml:space="preserve">The facilitator should walk around the group and provide support when needed.</w:t>
+        <w:t xml:space="preserve">E fasilitadó mester kana rònt di e grupo i duna sosten ora ta nesesario.</w:t>
       </w:r>
     </w:p>
     <w:p>
@@ -5408,7 +5408,7 @@
       <w:r>
         <w:t xml:space="preserve"> C.</w:t>
         <w:tab/>
-        <w:t xml:space="preserve">Discussion </w:t>
+        <w:t xml:space="preserve">Diskushon </w:t>
       </w:r>
     </w:p>
     <w:p>
@@ -5422,7 +5422,7 @@
         <w:ind w:left="1134" w:right="420" w:hanging="360"/>
       </w:pPr>
       <w:r>
-        <w:t xml:space="preserve">If you have enough time, ask for feedback from each pair in a group discussion on how the practice went. If you are short on time, ask for 2-3 volunteer pairs to share their experiences.</w:t>
+        <w:t xml:space="preserve">Si bo tin sufisiente tempu, pidi feedback di kada pareha den un diskushon di grupo tokante kon e práktika a bai. Si bo tin tempu kòrtiku, pidi 2-3 pareha boluntario pa kompartí nan eksperensianan.</w:t>
       </w:r>
     </w:p>
     <w:p>
@@ -5436,7 +5436,7 @@
         <w:ind w:left="1134" w:right="420" w:hanging="360"/>
       </w:pPr>
       <w:r>
-        <w:t xml:space="preserve">OPTIONAL: If you have time, you can play a group game. Ask one pair to show the group what activity they have chosen for One-on-One Time. They must do this in silence, while others in the group have to guess what activity was chosen.</w:t>
+        <w:t xml:space="preserve">OPCIONAL: Si bo tin tempo, bo por hunga un wega di grupo. Pidi un par pa mustra e grupo ki aktividat nan a skohe pa Un-pa-Un Time. Nan mester hasi esaki den silensio, miéntras ku otronan den e grupo mester adiviná ki aktividat a wòrdu skohé.</w:t>
       </w:r>
     </w:p>
     <w:p>
@@ -5465,7 +5465,7 @@
       <w:bookmarkStart w:colFirst="0" w:colLast="0" w:name="_w6udixnqm4ik" w:id="41"/>
       <w:bookmarkEnd w:id="41"/>
       <w:r>
-        <w:t xml:space="preserve">REVIEW: TIPS FOR ONE-ONE-ONE TIME </w:t>
+        <w:t xml:space="preserve">REVISHON: TIPS PA UN-UN-UN BIA </w:t>
       </w:r>
     </w:p>
     <w:p>
@@ -5473,16 +5473,16 @@
         <w:spacing w:after="200" w:line="360" w:lineRule="auto"/>
       </w:pPr>
       <w:r>
-        <w:t xml:space="preserve">Discuss the tips for </w:t>
+        <w:t xml:space="preserve">Diskutí e tepnan pa </w:t>
       </w:r>
       <w:r>
         <w:rPr>
           <w:b w:val="1"/>
         </w:rPr>
-        <w:t xml:space="preserve">One-on-One Time </w:t>
-      </w:r>
-      <w:r>
-        <w:t xml:space="preserve">in the large group. Go through each point together. Your co-facilitator or the Village Health Volunteer helping you can write them down on the flip chart for everyone to see. </w:t>
+        <w:t xml:space="preserve">Un-pa-Un Tempu </w:t>
+      </w:r>
+      <w:r>
+        <w:t xml:space="preserve">den e grupo grandi. Pasa dor di kada punto huntu. Bo ko-fasilitadó òf e Boluntario di Salú di Pueblo ku ta yuda bo por skirbi nan riba e flip chart pa tur hende por mira. </w:t>
       </w:r>
     </w:p>
     <w:p>
@@ -5493,16 +5493,16 @@
       <w:r>
         <w:t xml:space="preserve">1. </w:t>
         <w:tab/>
-        <w:t xml:space="preserve">Set aside a specific time to spend </w:t>
+        <w:t xml:space="preserve">Pone un tempu spesífiko un banda pa pasa </w:t>
       </w:r>
       <w:r>
         <w:rPr>
           <w:b w:val="1"/>
         </w:rPr>
-        <w:t xml:space="preserve">One-on-One Time</w:t>
-      </w:r>
-      <w:r>
-        <w:t xml:space="preserve"> with your child each day.</w:t>
+        <w:t xml:space="preserve">Un-pa-Un Tempu</w:t>
+      </w:r>
+      <w:r>
+        <w:t xml:space="preserve"> ku bo yu tur dia.</w:t>
       </w:r>
     </w:p>
     <w:p>
@@ -5511,14 +5511,14 @@
         <w:ind w:left="720" w:firstLine="0"/>
       </w:pPr>
       <w:r>
-        <w:t xml:space="preserve">Choose a time when you and your child are unlikely to be interrupted and when your child does not have something else that they want to do, like watching TV. </w:t>
+        <w:t xml:space="preserve">Skohe un momentu ku ta improbabel ku abo i bo yu lo wòrdu interumpí i ora bo yu no tin algu otro ku e ke hasi, manera wak televishon. </w:t>
       </w:r>
       <w:r>
         <w:rPr>
           <w:b w:val="1"/>
           <w:i w:val="1"/>
         </w:rPr>
-        <w:t xml:space="preserve">Switch off the television and put away tablets and phones.</w:t>
+        <w:t xml:space="preserve">Paga e televishon i pone tablet i telefon un banda.</w:t>
       </w:r>
       <w:r>
         <w:t xml:space="preserve"> </w:t>
@@ -5532,7 +5532,7 @@
       <w:r>
         <w:t xml:space="preserve">2. </w:t>
         <w:tab/>
-        <w:t xml:space="preserve">Tell your child that you would like to spend some time with them and that they can choose what to do or talk about. If you only have 5 minutes available, specify this from the start.</w:t>
+        <w:t xml:space="preserve">Bisa bo yu ku lo bo ke pasa algun tempu kuné i ku e por skohe kiko e ke hasi òf papia di dje. Si bo tin solamente 5 minüt disponibel, spesifiká esaki for di kuminsamentu.</w:t>
       </w:r>
     </w:p>
     <w:p>
@@ -5542,7 +5542,7 @@
       </w:pPr>
       <w:r>
         <w:tab/>
-        <w:t xml:space="preserve">Your child might think this is weird at first but will gradually start to enjoy having this dedicated time with you!</w:t>
+        <w:t xml:space="preserve">Bo yu por pensa ku esaki ta straño na promé instante pero gradualmente lo kuminsá disfrutá di tin e tempu dediká aki ku bo!</w:t>
       </w:r>
     </w:p>
     <w:p>
@@ -5560,7 +5560,7 @@
         <w:rPr>
           <w:b w:val="1"/>
         </w:rPr>
-        <w:t xml:space="preserve">Give your child all of your attention.</w:t>
+        <w:t xml:space="preserve">Duna bo yiu tur bo atencion.</w:t>
       </w:r>
     </w:p>
     <w:p>
@@ -5569,7 +5569,7 @@
         <w:ind w:left="720" w:firstLine="0"/>
       </w:pPr>
       <w:r>
-        <w:t xml:space="preserve">Make sure that you will not be distracted by other people or other responsibilities so that you can give all of your attention to your child.</w:t>
+        <w:t xml:space="preserve">Sòru pa bo no wòrdu distraí pa otro hende òf otro responsabilidatnan pa bo por duna tur bo atenshon na bo yu.</w:t>
       </w:r>
     </w:p>
     <w:p>
@@ -5584,10 +5584,10 @@
         <w:rPr>
           <w:b w:val="1"/>
         </w:rPr>
-        <w:t xml:space="preserve">Physically and verbally acknowledge</w:t>
-      </w:r>
-      <w:r>
-        <w:t xml:space="preserve"> that you are listening to your child.</w:t>
+        <w:t xml:space="preserve">Rekonosé físikamente i verbalmente</w:t>
+      </w:r>
+      <w:r>
+        <w:t xml:space="preserve"> ku bo ta skuchando bo yu.</w:t>
       </w:r>
     </w:p>
     <w:p>
@@ -5596,16 +5596,16 @@
         <w:ind w:left="720" w:firstLine="0"/>
       </w:pPr>
       <w:r>
-        <w:t xml:space="preserve">Use lots of eye contact and your child’s name. Nodding or saying “I understand” shows them you are really paying attention. </w:t>
+        <w:t xml:space="preserve">Usa hopi contacto visual y nomber di bo yiu. Sintiendo kabes òf bisando “Mi ta komprondé” ta mustra nan ku bo ta paga tinu di bèrdat. </w:t>
       </w:r>
       <w:r>
         <w:rPr>
           <w:b w:val="1"/>
         </w:rPr>
-        <w:t xml:space="preserve">Accept </w:t>
-      </w:r>
-      <w:r>
-        <w:t xml:space="preserve">what your child is saying without judging or trying to lecture them.</w:t>
+        <w:t xml:space="preserve">Aseptá </w:t>
+      </w:r>
+      <w:r>
+        <w:t xml:space="preserve">loke bo yu ta bisando sin husga òf purba duna nan charla.</w:t>
       </w:r>
     </w:p>
     <w:p>
@@ -5615,16 +5615,16 @@
       <w:r>
         <w:t xml:space="preserve">5. </w:t>
         <w:tab/>
-        <w:t xml:space="preserve">Give as few </w:t>
+        <w:t xml:space="preserve">Duna mas tiki </w:t>
       </w:r>
       <w:r>
         <w:rPr>
           <w:b w:val="1"/>
         </w:rPr>
-        <w:t>instructions</w:t>
-      </w:r>
-      <w:r>
-        <w:t xml:space="preserve"> or directions as possible.</w:t>
+        <w:t>instrukshon</w:t>
+      </w:r>
+      <w:r>
+        <w:t xml:space="preserve"> òf direkshon posibel.</w:t>
       </w:r>
     </w:p>
     <w:p>
@@ -5633,7 +5633,7 @@
         <w:ind w:left="720" w:firstLine="0"/>
       </w:pPr>
       <w:r>
-        <w:t xml:space="preserve">When you are spending One-on-One Time with your child, they should choose and lead the activity. If your child asks a question, you can answer, but try to avoid telling them what to do or judging them. Put the choice back to the child: “That is an interesting question, what do you think?”</w:t>
+        <w:t xml:space="preserve">Ora bo ta pasando Un-pa-Un Tempu ku bo yu, nan mester skohe i dirigí e aktividat. Si bo yu hasi un pregunta, bo por kontestá, pero purba di evitá di bis’é kiko pa hasi òf husg’é. Pone e eskoho bèk na e mucha: “Esei ta un pregunta interesante, kiko bo ta pensa?”</w:t>
       </w:r>
     </w:p>
     <w:p>
@@ -5649,10 +5649,10 @@
         <w:rPr>
           <w:b w:val="1"/>
         </w:rPr>
-        <w:t xml:space="preserve">Repeat back what your child says when they speak to you. </w:t>
-      </w:r>
-      <w:r>
-        <w:t xml:space="preserve">You can use different words to show that you are really listening to your child. For example, if you child says, “This puzzle is really hard,” you can respond, “Yeah, I see that you are finding it difficult.”</w:t>
+        <w:t xml:space="preserve">Ripití bèk loke bo yu ta bisa ora nan ta papia ku bo. </w:t>
+      </w:r>
+      <w:r>
+        <w:t xml:space="preserve">Bo por usa diferente palabra pa mustra ku di bèrdat bo ta skucha bo yu. Por ehèmpel, si bo yu bisa, “E puzzel aki ta realmente duru,” bo por kontestá, “Sí, mi ta mira ku bo ta hañando esaki difísil.”</w:t>
       </w:r>
     </w:p>
     <w:p>
@@ -5662,7 +5662,7 @@
       <w:r>
         <w:t xml:space="preserve">7. </w:t>
         <w:tab/>
-        <w:t xml:space="preserve">Try to do something different than watching a screen (e.g., TV, phone, tablet).</w:t>
+        <w:t xml:space="preserve">Purba di hasi algu diferente ku wak un pantaya (p.e., televishon, telefon, tablet).</w:t>
       </w:r>
     </w:p>
     <w:p>
@@ -5671,7 +5671,7 @@
         <w:ind w:left="720" w:firstLine="0"/>
       </w:pPr>
       <w:r>
-        <w:t xml:space="preserve">This is a lot more useful and enjoyable for your child than just sitting together in front of the television or playing with a phone. At first, if your child is resistant to doing something else, you can start by watching your child’s favourite TV programme with them or watching funny videos together on YouTube. They may feel comfortable doing other activities with time.</w:t>
+        <w:t xml:space="preserve">Esaki ta hopi mas útil i agradabel pa bo yu ku djis sinta huntu dilanti televishon òf hunga ku un telefon. Na promé instante, si bo yu ta resistente pa hasi algu otro, bo por kuminsá dor di wak e programa di televishon faborito di bo yu ku nan òf wak videonan grasioso huntu riba YouTube. Nan por sinti nan mes kómodo hasiendo otro aktividatnan ku tempu.</w:t>
       </w:r>
     </w:p>
     <w:p>
@@ -5681,16 +5681,16 @@
       <w:r>
         <w:t xml:space="preserve">8. </w:t>
         <w:tab/>
-        <w:t xml:space="preserve">Make only </w:t>
+        <w:t xml:space="preserve">Hasi solamente </w:t>
       </w:r>
       <w:r>
         <w:rPr>
           <w:b w:val="1"/>
         </w:rPr>
-        <w:t xml:space="preserve">positive comments</w:t>
-      </w:r>
-      <w:r>
-        <w:t xml:space="preserve"> and avoid critical comments. </w:t>
+        <w:t xml:space="preserve">komentarionan positivo</w:t>
+      </w:r>
+      <w:r>
+        <w:t xml:space="preserve"> i evitá komentarionan krítiko. </w:t>
       </w:r>
     </w:p>
     <w:p>
@@ -5699,7 +5699,7 @@
         <w:ind w:left="720" w:firstLine="0"/>
       </w:pPr>
       <w:r>
-        <w:t xml:space="preserve">Remember this is your child's activity and an opportunity to strengthen your relationship with your child. Can you think how you have felt recently when someone has been critical of you? There is no right or wrong during One-on-One Time. The parents’ job is to show an interest and say something encouraging and nice.</w:t>
+        <w:t xml:space="preserve">Corda cu esaki ta actividad di bo yiu y un oportunidad pa fortalece bo relacion cu bo yiu. Bo por pensa kon bo a sinti resientemente ora un hende a kritiká bo? No tin nada korekto òf robes durante Un-pa-Un Tempu. E mayornan su trabou ta pa mustra un interes i bisa algu alentador i bunita.</w:t>
       </w:r>
     </w:p>
     <w:p>
@@ -5713,13 +5713,13 @@
       <w:r>
         <w:t xml:space="preserve">9. </w:t>
         <w:tab/>
-        <w:t xml:space="preserve">When you become better at paying attention to your child during One-on-One Time, start to </w:t>
+        <w:t xml:space="preserve">Ora bo bira mihó den paga tinu na bo yu durante Un-pa-Un Tempu, kuminsá </w:t>
       </w:r>
       <w:r>
         <w:rPr>
           <w:b w:val="1"/>
         </w:rPr>
-        <w:t xml:space="preserve">do it at other times.</w:t>
+        <w:t xml:space="preserve">hasié na otro momentunan.</w:t>
       </w:r>
     </w:p>
     <w:p>
@@ -5728,7 +5728,7 @@
         <w:ind w:left="720" w:firstLine="0"/>
       </w:pPr>
       <w:r>
-        <w:t xml:space="preserve">When you feel confident about paying attention to your child during One-on-One Time, you can involve yourself in other activities with your child.</w:t>
+        <w:t xml:space="preserve">Ora bo ta sinti bo sigur di paga tinu na bo yu durante One-on-One Time, bo por enbolbí bo mes den otro aktividatnan ku bo yu.</w:t>
       </w:r>
     </w:p>
     <w:p>
@@ -5769,7 +5769,7 @@
       <w:bookmarkStart w:colFirst="0" w:colLast="0" w:name="_2s6utf1dl86c" w:id="44"/>
       <w:bookmarkEnd w:id="44"/>
       <w:r>
-        <w:t xml:space="preserve">1.4 | HOME ACTIVITIES &amp; CLOSING (15 min) </w:t>
+        <w:t xml:space="preserve">1.4 | AKTIVIDATNAN NA KAS &amp; SERA (15 min) </w:t>
       </w:r>
     </w:p>
     <w:p>
@@ -5781,7 +5781,7 @@
       <w:bookmarkStart w:colFirst="0" w:colLast="0" w:name="_fdnxd5b28pb" w:id="45"/>
       <w:bookmarkEnd w:id="45"/>
       <w:r>
-        <w:t xml:space="preserve">HOME ACTIVITIES</w:t>
+        <w:t xml:space="preserve">AKTIVIDATNAN NA KAS</w:t>
       </w:r>
     </w:p>
     <w:p>
@@ -5794,7 +5794,7 @@
         <w:pStyle w:val="P68B1DB1-Normal2"/>
       </w:pPr>
       <w:r>
-        <w:t xml:space="preserve">It Is What You Do at Home That Makes the Difference!</w:t>
+        <w:t xml:space="preserve">Ta Loke Bo Ta Hasi Na Kas Ta Hasi E Diferensia!</w:t>
       </w:r>
     </w:p>
     <w:p>
@@ -5803,7 +5803,7 @@
         <w:spacing w:after="120" w:line="360" w:lineRule="auto"/>
       </w:pPr>
       <w:r>
-        <w:t xml:space="preserve">At the end of the session, you will assign Home Activities for families to practise during the week. </w:t>
+        <w:t xml:space="preserve">Na final di e seshon, lo bo asigná Aktividatnan na Kas pa famianan por praktiká durante siman. </w:t>
       </w:r>
     </w:p>
     <w:p>
@@ -5812,7 +5812,7 @@
         <w:spacing w:after="120" w:line="360" w:lineRule="auto"/>
       </w:pPr>
       <w:r>
-        <w:t xml:space="preserve">Make sure that each family has identified a specific goal for themselves for the Home Activity. </w:t>
+        <w:t xml:space="preserve">Hasi sigur ku kada famia a identifiká un meta spesífiko pa nan mes pa e Aktividat na Kas. </w:t>
       </w:r>
     </w:p>
     <w:p>
@@ -5821,7 +5821,7 @@
         <w:spacing w:after="200" w:line="360" w:lineRule="auto"/>
       </w:pPr>
       <w:r>
-        <w:t xml:space="preserve">Make sure they go home knowing the following:</w:t>
+        <w:t xml:space="preserve">Sòru pa nan bai kas sabiendo lo siguiente:</w:t>
       </w:r>
     </w:p>
     <w:p>
@@ -5835,7 +5835,7 @@
         <w:ind w:left="720" w:hanging="360"/>
       </w:pPr>
       <w:r>
-        <w:t xml:space="preserve">Where will they do the Home Activity?</w:t>
+        <w:t xml:space="preserve">Unda nan lo hasi e Aktividat di Kas?</w:t>
       </w:r>
     </w:p>
     <w:p>
@@ -5849,7 +5849,7 @@
         <w:ind w:left="720" w:hanging="360"/>
       </w:pPr>
       <w:r>
-        <w:t xml:space="preserve">When will they do the Home Activity?</w:t>
+        <w:t xml:space="preserve">Ki dia nan lo hasi e Aktividat na Kas?</w:t>
       </w:r>
     </w:p>
     <w:p>
@@ -5863,7 +5863,7 @@
         <w:ind w:left="720" w:hanging="360"/>
       </w:pPr>
       <w:r>
-        <w:t xml:space="preserve">What types of activities could they do during One-on-One Time with their child?</w:t>
+        <w:t xml:space="preserve">Ki tipo di aktividatnan nan por hasi durante Un-pa-Un Time ku nan yu?</w:t>
       </w:r>
     </w:p>
     <w:p>
@@ -5876,7 +5876,7 @@
         <w:pStyle w:val="P68B1DB1-Normal3"/>
       </w:pPr>
       <w:r>
-        <w:t xml:space="preserve">Write each family’s home activity on a large piece of paper to review next session.</w:t>
+        <w:t xml:space="preserve">Skirbi kada famia su aktividat na kas riba un pida papel grandi pa revisá e siguiente seshon.</w:t>
       </w:r>
     </w:p>
     <w:p>
@@ -5886,7 +5886,7 @@
       <w:bookmarkStart w:colFirst="0" w:colLast="0" w:name="_4xbhi0o2l21j" w:id="46"/>
       <w:bookmarkEnd w:id="46"/>
       <w:r>
-        <w:t xml:space="preserve">5 MINUTES OF ONE-ON-ONE TIME EACH DAY</w:t>
+        <w:t xml:space="preserve">5 MINUT DI UN-KU-UN TEMPO TUR DIA</w:t>
       </w:r>
     </w:p>
     <w:p>
@@ -5900,7 +5900,7 @@
         <w:ind w:left="425" w:hanging="360"/>
       </w:pPr>
       <w:r>
-        <w:t xml:space="preserve">Spend at least 5 minutes of One-on-One Time with your child each day. </w:t>
+        <w:t xml:space="preserve">Pasa por lo ménos 5 minüt di Un-pa-Un Time ku bo yu tur dia. </w:t>
       </w:r>
     </w:p>
     <w:p>
@@ -5914,7 +5914,7 @@
         <w:ind w:left="425" w:hanging="360"/>
       </w:pPr>
       <w:r>
-        <w:t xml:space="preserve">Allow your child to choose what activity he or she wants to do, or a topic that he or she wants to talk about. You can give the child options if you want.</w:t>
+        <w:t xml:space="preserve">Permití bo yu skohe kua aktividat e ke hasi, òf un tópiko ku e ke papia di dje. Bo por duna e mucha opshonnan si bo ke.</w:t>
       </w:r>
     </w:p>
     <w:p>
@@ -5931,7 +5931,7 @@
         </w:rPr>
       </w:pPr>
       <w:r>
-        <w:t>Practise</w:t>
+        <w:t>Praktiká</w:t>
       </w:r>
       <w:r>
         <w:rPr>
@@ -5944,19 +5944,19 @@
         <w:rPr>
           <w:b w:val="1"/>
         </w:rPr>
-        <w:t xml:space="preserve">Active Listening</w:t>
-      </w:r>
-      <w:r>
-        <w:t xml:space="preserve"> during</w:t>
+        <w:t xml:space="preserve">Skuchamentu Aktivo</w:t>
+      </w:r>
+      <w:r>
+        <w:t xml:space="preserve"> durante</w:t>
       </w:r>
       <w:r>
         <w:rPr>
           <w:b w:val="1"/>
         </w:rPr>
-        <w:t xml:space="preserve"> One-on-One Time </w:t>
-      </w:r>
-      <w:r>
-        <w:t xml:space="preserve">by repeating back to your child what you hear them say.</w:t>
+        <w:t xml:space="preserve"> Un-pa-Un Tempu </w:t>
+      </w:r>
+      <w:r>
+        <w:t xml:space="preserve">dor di ripití bèk na bo yu loke bo ta tende nan bisa.</w:t>
       </w:r>
     </w:p>
     <w:p>
@@ -5966,7 +5966,7 @@
       <w:bookmarkStart w:colFirst="0" w:colLast="0" w:name="_u9z6z250hrpo" w:id="47"/>
       <w:bookmarkEnd w:id="47"/>
       <w:r>
-        <w:t xml:space="preserve">SHARE YOUR GOALS WITH YOUR FAMILY</w:t>
+        <w:t xml:space="preserve">KOMPARTI BO METANAN KU BO FAMIA</w:t>
       </w:r>
     </w:p>
     <w:p>
@@ -5983,7 +5983,7 @@
         </w:rPr>
       </w:pPr>
       <w:r>
-        <w:t xml:space="preserve">Find some time to share your goals with other members of your family. Have a conversation about why this is important to you. </w:t>
+        <w:t xml:space="preserve">Buska un ratu pa kompartí bo metanan ku otro miembronan di bo famia. Tene un kombersashon tokante dikon esaki ta importante pa bo. </w:t>
       </w:r>
     </w:p>
     <w:p>
@@ -5993,7 +5993,7 @@
       <w:bookmarkStart w:colFirst="0" w:colLast="0" w:name="_ophrltspdfel" w:id="48"/>
       <w:bookmarkEnd w:id="48"/>
       <w:r>
-        <w:t xml:space="preserve">DO THE PHYSICAL EXERCISE EVERY MORNING </w:t>
+        <w:t xml:space="preserve">HASI E EHERSISIO FÍSIKO TUR MAINTA </w:t>
       </w:r>
     </w:p>
     <w:p>
@@ -6007,7 +6007,7 @@
         <w:ind w:left="426" w:hanging="360"/>
       </w:pPr>
       <w:r>
-        <w:t xml:space="preserve">Physical exercise can help you with stress and pains in your body. Try to do it every day in the morning when you wake up. Parents can follow the exercise illustrations that you share in the LINE chat group.</w:t>
+        <w:t xml:space="preserve">Ehersisio físiko por yuda bo ku strès i dolónan den bo kurpa. Purba hasié tur dia mainta ora bo lanta. Mayornan por sigui e ilustrashonnan di ehersisio ku bo ta kompartí den e grupo di chat LINE.</w:t>
       </w:r>
     </w:p>
     <w:p>
@@ -6017,7 +6017,7 @@
       <w:bookmarkStart w:colFirst="0" w:colLast="0" w:name="_fxkoh4kyty6j" w:id="49"/>
       <w:bookmarkEnd w:id="49"/>
       <w:r>
-        <w:t xml:space="preserve">TAKE A PAUSE</w:t>
+        <w:t xml:space="preserve">TUMA UN PAUSA</w:t>
       </w:r>
     </w:p>
     <w:p>
@@ -6031,7 +6031,7 @@
         <w:ind w:left="426" w:hanging="360"/>
       </w:pPr>
       <w:r>
-        <w:t xml:space="preserve">Take a Pause whenever you are feeling stressed or upset, especially if it is about something your child has done or said. You can even take a very short pause – even one or two deep breaths. This may help you to choose to respond in a different way!</w:t>
+        <w:t xml:space="preserve">Tuma un Pausa semper ku bo ta sinti bo mes estresá òf molestiá, spesialmente si ta trata di algu ku bo yu a hasi òf bisa. Bo por asta tuma un pausa hopi kòrtiku – asta un òf dos rosea profundo. Esaki por yuda bo skohe pa respondé na un manera diferente!</w:t>
       </w:r>
     </w:p>
     <w:p>
@@ -6069,7 +6069,7 @@
       <w:bookmarkStart w:colFirst="0" w:colLast="0" w:name="_pagp5h70xz02" w:id="52"/>
       <w:bookmarkEnd w:id="52"/>
       <w:r>
-        <w:t>CLOSING</w:t>
+        <w:t>SERA</w:t>
       </w:r>
     </w:p>
     <w:p>
@@ -6077,7 +6077,7 @@
         <w:spacing w:after="200" w:line="360" w:lineRule="auto"/>
       </w:pPr>
       <w:r>
-        <w:t xml:space="preserve">Close each session with a goodbye activity. Allow participants to decide how they would like to end the session. This may be a song or a group clap.</w:t>
+        <w:t xml:space="preserve">Sera kada seshon ku un aktividat di despedida. Permití partisipantenan disidí kon nan lo ke terminá e seshon. Esaki por ta un kantika òf un klap di grupo.</w:t>
       </w:r>
     </w:p>
     <w:p>
@@ -6085,7 +6085,7 @@
         <w:spacing w:after="200" w:line="360" w:lineRule="auto"/>
       </w:pPr>
       <w:r>
-        <w:t xml:space="preserve">The Closing is also an opportunity to remind participants of the Home Activities. </w:t>
+        <w:t xml:space="preserve">E Klousura tambe ta un oportunidat pa rekordá partisipantenan di e Aktividatnan na Kas. </w:t>
       </w:r>
     </w:p>
     <w:p>
@@ -6095,7 +6095,7 @@
       <w:bookmarkStart w:colFirst="0" w:colLast="0" w:name="_9no8hbj7loj0" w:id="53"/>
       <w:bookmarkEnd w:id="53"/>
       <w:r>
-        <w:t xml:space="preserve">TEXT MESSAGES</w:t>
+        <w:t xml:space="preserve">MENSAHENAN DI TEXTO</w:t>
       </w:r>
     </w:p>
     <w:p>
@@ -6103,7 +6103,7 @@
         <w:spacing w:after="200" w:line="360" w:lineRule="auto"/>
       </w:pPr>
       <w:r>
-        <w:t xml:space="preserve">Explain to parents/caregivers that they will be receiving text messages before the next chat session. These will remind them of the core topics from each session and to do their home activities.</w:t>
+        <w:t xml:space="preserve">Splika mayornan/kuidadónan ku nan lo ta risibí mensahenan di teksto promé ku e siguiente seshon di kòmbersashon. Esakinan lo kòrda nan riba e tópikonan sentral di kada seshon i pa hasi nan aktividatnan na kas.</w:t>
       </w:r>
     </w:p>
     <w:p>
@@ -6114,10 +6114,10 @@
         <w:rPr>
           <w:b w:val="1"/>
         </w:rPr>
-        <w:t xml:space="preserve">PLEASE NOTE:</w:t>
-      </w:r>
-      <w:r>
-        <w:t xml:space="preserve"> If there are parents/caregivers who have difficulty reading or with visual impairments, consider sending audio messages.</w:t>
+        <w:t xml:space="preserve">TUMA NOTA:</w:t>
+      </w:r>
+      <w:r>
+        <w:t xml:space="preserve"> Si tin mayor/kuidadó ku tin difikultat pa lesa òf ku defisiensia visual, konsiderá manda mensahenan di oudio.</w:t>
       </w:r>
     </w:p>
     <w:p>
@@ -6127,7 +6127,7 @@
       <w:bookmarkStart w:colFirst="0" w:colLast="0" w:name="_2igf5bo1isl8" w:id="54"/>
       <w:bookmarkEnd w:id="54"/>
       <w:r>
-        <w:t xml:space="preserve">REMINDER OF NEXT SESSION</w:t>
+        <w:t xml:space="preserve">REKORDATORIO DI PROXIMO SESHON</w:t>
       </w:r>
     </w:p>
     <w:p>
@@ -6135,16 +6135,16 @@
         <w:spacing w:after="200" w:line="360" w:lineRule="auto"/>
       </w:pPr>
       <w:r>
-        <w:t xml:space="preserve">Remind them that the next session is online. </w:t>
+        <w:t xml:space="preserve">Kòrda nan ku e siguiente seshon ta online. </w:t>
       </w:r>
       <w:r>
         <w:rPr>
           <w:b w:val="1"/>
         </w:rPr>
-        <w:t xml:space="preserve">Remind everyone of the date and time</w:t>
-      </w:r>
-      <w:r>
-        <w:t xml:space="preserve">. Ask parents if they have any questions about accessing the group chat on their phones.</w:t>
+        <w:t xml:space="preserve">Corda tur hende riba e fecha y ora</w:t>
+      </w:r>
+      <w:r>
+        <w:t xml:space="preserve">. Puntra mayornan si nan tin kualke pregunta tokante akseso na e kòmbersashon di grupo riba nan telefon.</w:t>
       </w:r>
     </w:p>
     <w:p>
@@ -6152,7 +6152,7 @@
         <w:spacing w:after="200" w:line="360" w:lineRule="auto"/>
       </w:pPr>
       <w:r>
-        <w:t xml:space="preserve">Give participants a brief description of the topic of the next session (Talking about Emotions), to motivate them to attend. You can show them the next ‘level’ on the House of Support image.</w:t>
+        <w:t xml:space="preserve">Duna partisipantenan un deskripshon kòrtiku di e tópiko di e siguiente seshon (Papia tokante Emoshonnan), pa motivá nan pa asistí. Bo por mustra nan e siguiente ‘nivel’ riba e imágen di Kas di Sosten.</w:t>
       </w:r>
     </w:p>
     <w:p>
@@ -6160,7 +6160,7 @@
         <w:spacing w:after="200" w:line="360" w:lineRule="auto"/>
       </w:pPr>
       <w:r>
-        <w:t xml:space="preserve">Double check that all participants have been invited to the WhatsApp group chat and know how to access it. </w:t>
+        <w:t xml:space="preserve">Kontrolá dòbel ku tur partisipante a wòrdu invitá na e kòmbersashon di grupo di WhatsApp i sa kon pa aksesá esaki. </w:t>
       </w:r>
     </w:p>
     <w:p>
@@ -6170,7 +6170,7 @@
       <w:bookmarkStart w:colFirst="0" w:colLast="0" w:name="_uader62myncm" w:id="55"/>
       <w:bookmarkEnd w:id="55"/>
       <w:r>
-        <w:t xml:space="preserve">THANK AND PRAISE PARTICIPANTS FOR COMING</w:t>
+        <w:t xml:space="preserve">DANKI I ELOBA PARTISIPANTENAN PA BINI</w:t>
       </w:r>
     </w:p>
     <w:p>
@@ -6180,7 +6180,7 @@
       <w:bookmarkStart w:colFirst="0" w:colLast="0" w:name="_2whvw3zkimk" w:id="56"/>
       <w:bookmarkEnd w:id="56"/>
       <w:r>
-        <w:t xml:space="preserve">Thank participants for the commitment they have made to each other by coming to the group!</w:t>
+        <w:t xml:space="preserve">Gradisí partisipantenan pa e kompromiso ku nan a hasi ku otro dor di bini na e grupo!</w:t>
       </w:r>
     </w:p>
     <w:p>
@@ -6237,7 +6237,7 @@
         <w:pStyle w:val="P68B1DB1-Normal7"/>
       </w:pPr>
       <w:r>
-        <w:t xml:space="preserve">Add a link to the video without the narrator's part</w:t>
+        <w:t xml:space="preserve">Agregá un link na e video sin e parti di e naradó</w:t>
       </w:r>
     </w:p>
   </w:comment>
@@ -6275,7 +6275,7 @@
         <w:pStyle w:val="P68B1DB1-Normal7"/>
       </w:pPr>
       <w:r>
-        <w:t xml:space="preserve">Ask Kontentu to share two sets of videos: one with narrator &amp; one without</w:t>
+        <w:t xml:space="preserve">Pidi Kontentu pa kompartí dos sèt di video: un ku naradó i un sin</w:t>
       </w:r>
     </w:p>
   </w:comment>
@@ -6313,7 +6313,7 @@
         <w:pStyle w:val="P68B1DB1-Normal7"/>
       </w:pPr>
       <w:r>
-        <w:t xml:space="preserve">Add a link to the video without the narrator's part</w:t>
+        <w:t xml:space="preserve">Agregá un link na e video sin e parti di e naradó</w:t>
       </w:r>
     </w:p>
   </w:comment>
@@ -6351,7 +6351,7 @@
         <w:pStyle w:val="P68B1DB1-Normal7"/>
       </w:pPr>
       <w:r>
-        <w:t xml:space="preserve">Ask Kontentu to share two sets of videos: one with narrator &amp; one without</w:t>
+        <w:t xml:space="preserve">Pidi Kontentu pa kompartí dos sèt di video: un ku naradó i un sin</w:t>
       </w:r>
     </w:p>
   </w:comment>
@@ -6389,7 +6389,7 @@
         <w:pStyle w:val="P68B1DB1-Normal7"/>
       </w:pPr>
       <w:r>
-        <w:t xml:space="preserve">Illustration will be localised</w:t>
+        <w:t xml:space="preserve">Ilustrashon lo wòrdu lokalisá</w:t>
       </w:r>
     </w:p>
   </w:comment>

</xml_diff>